<commit_message>
:zap: cleaned up the github
</commit_message>
<xml_diff>
--- a/CA1 REPORT.docx
+++ b/CA1 REPORT.docx
@@ -357,6 +357,9 @@
         <w:pStyle w:val="NoSpacing"/>
       </w:pPr>
       <w:r>
+        <w:rPr>
+          <w:noProof/>
+        </w:rPr>
         <w:drawing>
           <wp:inline distT="0" distB="0" distL="0" distR="0" wp14:anchorId="2AB86A31" wp14:editId="3BE26EA6">
             <wp:extent cx="5731510" cy="2051050"/>
@@ -434,6 +437,9 @@
         <w:pStyle w:val="NoSpacing"/>
       </w:pPr>
       <w:r>
+        <w:rPr>
+          <w:noProof/>
+        </w:rPr>
         <w:drawing>
           <wp:inline distT="0" distB="0" distL="0" distR="0" wp14:anchorId="57FA83F8" wp14:editId="2160CF1C">
             <wp:extent cx="5623214" cy="1079500"/>
@@ -482,11 +488,66 @@
       <w:pPr>
         <w:pStyle w:val="NoSpacing"/>
       </w:pPr>
+      <w:r>
+        <w:lastRenderedPageBreak/>
+        <w:t xml:space="preserve">Once we had our classes ready to go </w:t>
+      </w:r>
+      <w:proofErr w:type="gramStart"/>
+      <w:r>
+        <w:t>before</w:t>
+      </w:r>
+      <w:proofErr w:type="gramEnd"/>
+      <w:r>
+        <w:t xml:space="preserve"> we </w:t>
+      </w:r>
+      <w:r>
+        <w:t xml:space="preserve">tested the accuracy of the model we did some preprocessing of the data, </w:t>
+      </w:r>
+      <w:r>
+        <w:t>in order to check for inconsistencies, noise, etc… once of the first things we did was resize the image using this function.</w:t>
+      </w:r>
     </w:p>
     <w:p>
       <w:pPr>
         <w:pStyle w:val="NoSpacing"/>
       </w:pPr>
+      <w:r>
+        <w:drawing>
+          <wp:inline distT="0" distB="0" distL="0" distR="0" wp14:anchorId="1617FF44" wp14:editId="4FA02BD9">
+            <wp:extent cx="5731510" cy="1316355"/>
+            <wp:effectExtent l="0" t="0" r="2540" b="0"/>
+            <wp:docPr id="1346417077" name="Picture 1" descr="A screen shot of a computer code&#10;&#10;Description automatically generated"/>
+            <wp:cNvGraphicFramePr>
+              <a:graphicFrameLocks xmlns:a="http://schemas.openxmlformats.org/drawingml/2006/main" noChangeAspect="1"/>
+            </wp:cNvGraphicFramePr>
+            <a:graphic xmlns:a="http://schemas.openxmlformats.org/drawingml/2006/main">
+              <a:graphicData uri="http://schemas.openxmlformats.org/drawingml/2006/picture">
+                <pic:pic xmlns:pic="http://schemas.openxmlformats.org/drawingml/2006/picture">
+                  <pic:nvPicPr>
+                    <pic:cNvPr id="1346417077" name="Picture 1" descr="A screen shot of a computer code&#10;&#10;Description automatically generated"/>
+                    <pic:cNvPicPr/>
+                  </pic:nvPicPr>
+                  <pic:blipFill>
+                    <a:blip r:embed="rId6"/>
+                    <a:stretch>
+                      <a:fillRect/>
+                    </a:stretch>
+                  </pic:blipFill>
+                  <pic:spPr>
+                    <a:xfrm>
+                      <a:off x="0" y="0"/>
+                      <a:ext cx="5731510" cy="1316355"/>
+                    </a:xfrm>
+                    <a:prstGeom prst="rect">
+                      <a:avLst/>
+                    </a:prstGeom>
+                  </pic:spPr>
+                </pic:pic>
+              </a:graphicData>
+            </a:graphic>
+          </wp:inline>
+        </w:drawing>
+      </w:r>
     </w:p>
     <w:p>
       <w:pPr>
@@ -498,6 +559,109 @@
         <w:pStyle w:val="NoSpacing"/>
       </w:pPr>
       <w:r>
+        <w:t xml:space="preserve">We did this to make sure all the images we are using will be 32 x32. </w:t>
+      </w:r>
+    </w:p>
+    <w:p>
+      <w:pPr>
+        <w:pStyle w:val="NoSpacing"/>
+      </w:pPr>
+      <w:r>
+        <w:t>The nex</w:t>
+      </w:r>
+      <w:r>
+        <w:t>t step for processing the image was changing the images look by applying gr</w:t>
+      </w:r>
+      <w:r>
+        <w:t>a</w:t>
+      </w:r>
+      <w:r>
+        <w:t>yscale to the image</w:t>
+      </w:r>
+      <w:r>
+        <w:t xml:space="preserve"> as it makes it easier for the computer to process the image, we also </w:t>
+      </w:r>
+      <w:r>
+        <w:t xml:space="preserve">equalised the image, this can only be applied to an image after the grayscale and is used </w:t>
+      </w:r>
+      <w:r>
+        <w:t xml:space="preserve">to </w:t>
+      </w:r>
+      <w:r>
+        <w:t>standardise the lighting of a grayscale image, finally we normalised the image by dividing by 255</w:t>
+      </w:r>
+      <w:r>
+        <w:t>.</w:t>
+      </w:r>
+      <w:r>
+        <w:t xml:space="preserve"> </w:t>
+      </w:r>
+    </w:p>
+    <w:p>
+      <w:pPr>
+        <w:pStyle w:val="NoSpacing"/>
+      </w:pPr>
+    </w:p>
+    <w:p>
+      <w:pPr>
+        <w:pStyle w:val="NoSpacing"/>
+      </w:pPr>
+      <w:r>
+        <w:drawing>
+          <wp:inline distT="0" distB="0" distL="0" distR="0" wp14:anchorId="053044F6" wp14:editId="2395BAA9">
+            <wp:extent cx="5731510" cy="3002915"/>
+            <wp:effectExtent l="0" t="0" r="2540" b="6985"/>
+            <wp:docPr id="2076922423" name="Picture 1" descr="A computer screen shot of a program code&#10;&#10;Description automatically generated"/>
+            <wp:cNvGraphicFramePr>
+              <a:graphicFrameLocks xmlns:a="http://schemas.openxmlformats.org/drawingml/2006/main" noChangeAspect="1"/>
+            </wp:cNvGraphicFramePr>
+            <a:graphic xmlns:a="http://schemas.openxmlformats.org/drawingml/2006/main">
+              <a:graphicData uri="http://schemas.openxmlformats.org/drawingml/2006/picture">
+                <pic:pic xmlns:pic="http://schemas.openxmlformats.org/drawingml/2006/picture">
+                  <pic:nvPicPr>
+                    <pic:cNvPr id="2076922423" name="Picture 1" descr="A computer screen shot of a program code&#10;&#10;Description automatically generated"/>
+                    <pic:cNvPicPr/>
+                  </pic:nvPicPr>
+                  <pic:blipFill>
+                    <a:blip r:embed="rId7"/>
+                    <a:stretch>
+                      <a:fillRect/>
+                    </a:stretch>
+                  </pic:blipFill>
+                  <pic:spPr>
+                    <a:xfrm>
+                      <a:off x="0" y="0"/>
+                      <a:ext cx="5731510" cy="3002915"/>
+                    </a:xfrm>
+                    <a:prstGeom prst="rect">
+                      <a:avLst/>
+                    </a:prstGeom>
+                  </pic:spPr>
+                </pic:pic>
+              </a:graphicData>
+            </a:graphic>
+          </wp:inline>
+        </w:drawing>
+      </w:r>
+    </w:p>
+    <w:p>
+      <w:pPr>
+        <w:pStyle w:val="NoSpacing"/>
+      </w:pPr>
+    </w:p>
+    <w:p>
+      <w:pPr>
+        <w:pStyle w:val="NoSpacing"/>
+      </w:pPr>
+      <w:r>
+        <w:t>Model One – Alpha Model</w:t>
+      </w:r>
+    </w:p>
+    <w:p>
+      <w:pPr>
+        <w:pStyle w:val="NoSpacing"/>
+      </w:pPr>
+      <w:r>
         <w:t xml:space="preserve">Once the two datasets had been combined into </w:t>
       </w:r>
       <w:r>
@@ -510,15 +674,21 @@
         <w:t xml:space="preserve">we created our first model which we simply called alpha model, this model was </w:t>
       </w:r>
       <w:r>
-        <w:t xml:space="preserve">based </w:t>
+        <w:t xml:space="preserve">based off of one we had worked on in class as we felt like this was a good </w:t>
+      </w:r>
+      <w:r>
+        <w:t xml:space="preserve">point </w:t>
+      </w:r>
+      <w:r>
+        <w:t xml:space="preserve">to see what our accuracy would </w:t>
       </w:r>
       <w:proofErr w:type="gramStart"/>
       <w:r>
-        <w:t>off of</w:t>
+        <w:t>be</w:t>
       </w:r>
       <w:proofErr w:type="gramEnd"/>
       <w:r>
-        <w:t xml:space="preserve"> one we had worked on in class as we felt like this was a good starting point, below is a screenshot of what it was like</w:t>
+        <w:t xml:space="preserve"> </w:t>
       </w:r>
     </w:p>
     <w:p>
@@ -526,6 +696,10 @@
         <w:pStyle w:val="NoSpacing"/>
       </w:pPr>
       <w:r>
+        <w:rPr>
+          <w:noProof/>
+        </w:rPr>
+        <w:lastRenderedPageBreak/>
         <w:drawing>
           <wp:inline distT="0" distB="0" distL="0" distR="0" wp14:anchorId="796D2987" wp14:editId="42604FF5">
             <wp:extent cx="5731510" cy="2480310"/>
@@ -542,7 +716,7 @@
                     <pic:cNvPicPr/>
                   </pic:nvPicPr>
                   <pic:blipFill>
-                    <a:blip r:embed="rId6"/>
+                    <a:blip r:embed="rId8"/>
                     <a:stretch>
                       <a:fillRect/>
                     </a:stretch>
@@ -663,7 +837,7 @@
           <w:szCs w:val="24"/>
         </w:rPr>
         <w:drawing>
-          <wp:inline distT="0" distB="0" distL="0" distR="0" wp14:anchorId="310ADFBB" wp14:editId="7EED5652">
+          <wp:inline distT="0" distB="0" distL="0" distR="0" wp14:anchorId="310ADFBB" wp14:editId="27444814">
             <wp:extent cx="2747094" cy="2146300"/>
             <wp:effectExtent l="0" t="0" r="0" b="6350"/>
             <wp:docPr id="2049856613" name="Picture 1" descr="A graph of a training loss&#10;&#10;Description automatically generated"/>
@@ -678,7 +852,7 @@
                     <pic:cNvPicPr/>
                   </pic:nvPicPr>
                   <pic:blipFill>
-                    <a:blip r:embed="rId7" cstate="print">
+                    <a:blip r:embed="rId9" cstate="print">
                       <a:extLst>
                         <a:ext uri="{28A0092B-C50C-407E-A947-70E740481C1C}">
                           <a14:useLocalDpi xmlns:a14="http://schemas.microsoft.com/office/drawing/2010/main" val="0"/>
@@ -726,7 +900,7 @@
                     <pic:cNvPicPr/>
                   </pic:nvPicPr>
                   <pic:blipFill>
-                    <a:blip r:embed="rId8" cstate="print">
+                    <a:blip r:embed="rId10" cstate="print">
                       <a:extLst>
                         <a:ext uri="{28A0092B-C50C-407E-A947-70E740481C1C}">
                           <a14:useLocalDpi xmlns:a14="http://schemas.microsoft.com/office/drawing/2010/main" val="0"/>
@@ -766,56 +940,521 @@
           <w:sz w:val="24"/>
           <w:szCs w:val="24"/>
         </w:rPr>
-        <w:t xml:space="preserve">Looking at the </w:t>
-      </w:r>
-      <w:r>
-        <w:rPr>
-          <w:sz w:val="24"/>
-          <w:szCs w:val="24"/>
-        </w:rPr>
-        <w:t xml:space="preserve">distribution table shown below we can see that the there are certain classes that have very low data when compared when to </w:t>
-      </w:r>
-      <w:r>
-        <w:rPr>
-          <w:sz w:val="24"/>
-          <w:szCs w:val="24"/>
-        </w:rPr>
-        <w:t xml:space="preserve">the other classes (cifar10 has 4500 more then cifar100), so try and improve the accuracy without making changes to the model we then decided to augment some of the data in the </w:t>
-      </w:r>
-      <w:r>
-        <w:rPr>
-          <w:sz w:val="24"/>
-          <w:szCs w:val="24"/>
-        </w:rPr>
-        <w:t xml:space="preserve">hopes of improving accuracy this </w:t>
-      </w:r>
-      <w:proofErr w:type="gramStart"/>
-      <w:r>
-        <w:rPr>
-          <w:sz w:val="24"/>
-          <w:szCs w:val="24"/>
-        </w:rPr>
-        <w:t>way</w:t>
-      </w:r>
-      <w:proofErr w:type="gramEnd"/>
-    </w:p>
-    <w:p>
-      <w:pPr>
-        <w:jc w:val="both"/>
-        <w:rPr>
-          <w:sz w:val="24"/>
-          <w:szCs w:val="24"/>
-        </w:rPr>
-      </w:pPr>
-      <w:r>
-        <w:rPr>
-          <w:noProof/>
+        <w:t>Before we started to work with augmenting the data to t</w:t>
+      </w:r>
+      <w:r>
+        <w:rPr>
+          <w:sz w:val="24"/>
+          <w:szCs w:val="24"/>
+        </w:rPr>
+        <w:t xml:space="preserve">ry and improve the </w:t>
+      </w:r>
+      <w:r>
+        <w:rPr>
+          <w:sz w:val="24"/>
+          <w:szCs w:val="24"/>
+        </w:rPr>
+        <w:t>accuracy,</w:t>
+      </w:r>
+      <w:r>
+        <w:rPr>
+          <w:sz w:val="24"/>
+          <w:szCs w:val="24"/>
+        </w:rPr>
+        <w:t xml:space="preserve"> we made slight m</w:t>
+      </w:r>
+      <w:r>
+        <w:rPr>
+          <w:sz w:val="24"/>
+          <w:szCs w:val="24"/>
+        </w:rPr>
+        <w:t>odifications to the alpha model function which we titled modified model. The main difference between these two models is that</w:t>
+      </w:r>
+      <w:r>
+        <w:rPr>
+          <w:sz w:val="24"/>
+          <w:szCs w:val="24"/>
+        </w:rPr>
+        <w:t xml:space="preserve"> we changed the number of filters in the conv2d layer</w:t>
+      </w:r>
+      <w:r>
+        <w:rPr>
+          <w:sz w:val="24"/>
+          <w:szCs w:val="24"/>
+        </w:rPr>
+        <w:t xml:space="preserve">, we removed one of the dropout layers and finally we decreased the learning rate from 0.001 to 0.0001 in the hopes of better improving the training and validation accuracy of the </w:t>
+      </w:r>
+      <w:r>
+        <w:rPr>
+          <w:sz w:val="24"/>
+          <w:szCs w:val="24"/>
+        </w:rPr>
+        <w:t>model.</w:t>
+      </w:r>
+    </w:p>
+    <w:p>
+      <w:pPr>
+        <w:jc w:val="both"/>
+        <w:rPr>
+          <w:sz w:val="24"/>
+          <w:szCs w:val="24"/>
+        </w:rPr>
+      </w:pPr>
+      <w:r>
+        <w:rPr>
           <w:sz w:val="24"/>
           <w:szCs w:val="24"/>
         </w:rPr>
         <w:lastRenderedPageBreak/>
         <w:drawing>
-          <wp:inline distT="0" distB="0" distL="0" distR="0" wp14:anchorId="7DCF8D54" wp14:editId="7D5943CA">
+          <wp:inline distT="0" distB="0" distL="0" distR="0" wp14:anchorId="34D58C52" wp14:editId="2DA9C4BB">
+            <wp:extent cx="5731510" cy="1724025"/>
+            <wp:effectExtent l="0" t="0" r="2540" b="9525"/>
+            <wp:docPr id="1712807443" name="Picture 1" descr="A screen shot of a computer code&#10;&#10;Description automatically generated"/>
+            <wp:cNvGraphicFramePr>
+              <a:graphicFrameLocks xmlns:a="http://schemas.openxmlformats.org/drawingml/2006/main" noChangeAspect="1"/>
+            </wp:cNvGraphicFramePr>
+            <a:graphic xmlns:a="http://schemas.openxmlformats.org/drawingml/2006/main">
+              <a:graphicData uri="http://schemas.openxmlformats.org/drawingml/2006/picture">
+                <pic:pic xmlns:pic="http://schemas.openxmlformats.org/drawingml/2006/picture">
+                  <pic:nvPicPr>
+                    <pic:cNvPr id="1712807443" name="Picture 1" descr="A screen shot of a computer code&#10;&#10;Description automatically generated"/>
+                    <pic:cNvPicPr/>
+                  </pic:nvPicPr>
+                  <pic:blipFill>
+                    <a:blip r:embed="rId11"/>
+                    <a:stretch>
+                      <a:fillRect/>
+                    </a:stretch>
+                  </pic:blipFill>
+                  <pic:spPr>
+                    <a:xfrm>
+                      <a:off x="0" y="0"/>
+                      <a:ext cx="5731510" cy="1724025"/>
+                    </a:xfrm>
+                    <a:prstGeom prst="rect">
+                      <a:avLst/>
+                    </a:prstGeom>
+                  </pic:spPr>
+                </pic:pic>
+              </a:graphicData>
+            </a:graphic>
+          </wp:inline>
+        </w:drawing>
+      </w:r>
+    </w:p>
+    <w:p>
+      <w:pPr>
+        <w:jc w:val="both"/>
+        <w:rPr>
+          <w:sz w:val="24"/>
+          <w:szCs w:val="24"/>
+        </w:rPr>
+      </w:pPr>
+    </w:p>
+    <w:p>
+      <w:pPr>
+        <w:jc w:val="both"/>
+        <w:rPr>
+          <w:sz w:val="24"/>
+          <w:szCs w:val="24"/>
+        </w:rPr>
+      </w:pPr>
+      <w:r>
+        <w:rPr>
+          <w:sz w:val="24"/>
+          <w:szCs w:val="24"/>
+        </w:rPr>
+        <w:t xml:space="preserve">We ran this model for 20 epochs with a batch size of </w:t>
+      </w:r>
+      <w:proofErr w:type="gramStart"/>
+      <w:r>
+        <w:rPr>
+          <w:sz w:val="24"/>
+          <w:szCs w:val="24"/>
+        </w:rPr>
+        <w:t>100</w:t>
+      </w:r>
+      <w:proofErr w:type="gramEnd"/>
+    </w:p>
+    <w:p>
+      <w:pPr>
+        <w:jc w:val="both"/>
+        <w:rPr>
+          <w:sz w:val="24"/>
+          <w:szCs w:val="24"/>
+        </w:rPr>
+      </w:pPr>
+      <w:r>
+        <w:rPr>
+          <w:sz w:val="24"/>
+          <w:szCs w:val="24"/>
+        </w:rPr>
+        <w:drawing>
+          <wp:inline distT="0" distB="0" distL="0" distR="0" wp14:anchorId="3E8BF345" wp14:editId="5B77E9D7">
+            <wp:extent cx="5731510" cy="613410"/>
+            <wp:effectExtent l="0" t="0" r="2540" b="0"/>
+            <wp:docPr id="522848317" name="Picture 1"/>
+            <wp:cNvGraphicFramePr>
+              <a:graphicFrameLocks xmlns:a="http://schemas.openxmlformats.org/drawingml/2006/main" noChangeAspect="1"/>
+            </wp:cNvGraphicFramePr>
+            <a:graphic xmlns:a="http://schemas.openxmlformats.org/drawingml/2006/main">
+              <a:graphicData uri="http://schemas.openxmlformats.org/drawingml/2006/picture">
+                <pic:pic xmlns:pic="http://schemas.openxmlformats.org/drawingml/2006/picture">
+                  <pic:nvPicPr>
+                    <pic:cNvPr id="522848317" name=""/>
+                    <pic:cNvPicPr/>
+                  </pic:nvPicPr>
+                  <pic:blipFill>
+                    <a:blip r:embed="rId12"/>
+                    <a:stretch>
+                      <a:fillRect/>
+                    </a:stretch>
+                  </pic:blipFill>
+                  <pic:spPr>
+                    <a:xfrm>
+                      <a:off x="0" y="0"/>
+                      <a:ext cx="5731510" cy="613410"/>
+                    </a:xfrm>
+                    <a:prstGeom prst="rect">
+                      <a:avLst/>
+                    </a:prstGeom>
+                  </pic:spPr>
+                </pic:pic>
+              </a:graphicData>
+            </a:graphic>
+          </wp:inline>
+        </w:drawing>
+      </w:r>
+    </w:p>
+    <w:p>
+      <w:pPr>
+        <w:jc w:val="both"/>
+        <w:rPr>
+          <w:sz w:val="24"/>
+          <w:szCs w:val="24"/>
+        </w:rPr>
+      </w:pPr>
+      <w:proofErr w:type="gramStart"/>
+      <w:r>
+        <w:rPr>
+          <w:sz w:val="24"/>
+          <w:szCs w:val="24"/>
+        </w:rPr>
+        <w:t>However</w:t>
+      </w:r>
+      <w:proofErr w:type="gramEnd"/>
+      <w:r>
+        <w:rPr>
+          <w:sz w:val="24"/>
+          <w:szCs w:val="24"/>
+        </w:rPr>
+        <w:t xml:space="preserve"> when we actually ran this model the results turned out to be worse </w:t>
+      </w:r>
+      <w:proofErr w:type="spellStart"/>
+      <w:r>
+        <w:rPr>
+          <w:sz w:val="24"/>
+          <w:szCs w:val="24"/>
+        </w:rPr>
+        <w:t>then</w:t>
+      </w:r>
+      <w:proofErr w:type="spellEnd"/>
+      <w:r>
+        <w:rPr>
+          <w:sz w:val="24"/>
+          <w:szCs w:val="24"/>
+        </w:rPr>
+        <w:t xml:space="preserve"> the first one by almost 5% </w:t>
+      </w:r>
+    </w:p>
+    <w:p>
+      <w:pPr>
+        <w:jc w:val="both"/>
+        <w:rPr>
+          <w:sz w:val="24"/>
+          <w:szCs w:val="24"/>
+        </w:rPr>
+      </w:pPr>
+      <w:r>
+        <w:rPr>
+          <w:sz w:val="24"/>
+          <w:szCs w:val="24"/>
+        </w:rPr>
+        <w:drawing>
+          <wp:inline distT="0" distB="0" distL="0" distR="0" wp14:anchorId="25568BF9" wp14:editId="0870C810">
+            <wp:extent cx="5731510" cy="506730"/>
+            <wp:effectExtent l="0" t="0" r="2540" b="7620"/>
+            <wp:docPr id="1903896619" name="Picture 1"/>
+            <wp:cNvGraphicFramePr>
+              <a:graphicFrameLocks xmlns:a="http://schemas.openxmlformats.org/drawingml/2006/main" noChangeAspect="1"/>
+            </wp:cNvGraphicFramePr>
+            <a:graphic xmlns:a="http://schemas.openxmlformats.org/drawingml/2006/main">
+              <a:graphicData uri="http://schemas.openxmlformats.org/drawingml/2006/picture">
+                <pic:pic xmlns:pic="http://schemas.openxmlformats.org/drawingml/2006/picture">
+                  <pic:nvPicPr>
+                    <pic:cNvPr id="1903896619" name=""/>
+                    <pic:cNvPicPr/>
+                  </pic:nvPicPr>
+                  <pic:blipFill>
+                    <a:blip r:embed="rId13"/>
+                    <a:stretch>
+                      <a:fillRect/>
+                    </a:stretch>
+                  </pic:blipFill>
+                  <pic:spPr>
+                    <a:xfrm>
+                      <a:off x="0" y="0"/>
+                      <a:ext cx="5731510" cy="506730"/>
+                    </a:xfrm>
+                    <a:prstGeom prst="rect">
+                      <a:avLst/>
+                    </a:prstGeom>
+                  </pic:spPr>
+                </pic:pic>
+              </a:graphicData>
+            </a:graphic>
+          </wp:inline>
+        </w:drawing>
+      </w:r>
+    </w:p>
+    <w:p>
+      <w:pPr>
+        <w:jc w:val="both"/>
+        <w:rPr>
+          <w:sz w:val="24"/>
+          <w:szCs w:val="24"/>
+        </w:rPr>
+      </w:pPr>
+      <w:r>
+        <w:rPr>
+          <w:sz w:val="24"/>
+          <w:szCs w:val="24"/>
+        </w:rPr>
+        <w:t xml:space="preserve">There was one </w:t>
+      </w:r>
+      <w:r>
+        <w:rPr>
+          <w:sz w:val="24"/>
+          <w:szCs w:val="24"/>
+        </w:rPr>
+        <w:t xml:space="preserve">positive of this model as it </w:t>
+      </w:r>
+      <w:proofErr w:type="gramStart"/>
+      <w:r>
+        <w:rPr>
+          <w:sz w:val="24"/>
+          <w:szCs w:val="24"/>
+        </w:rPr>
+        <w:t>seem</w:t>
+      </w:r>
+      <w:proofErr w:type="gramEnd"/>
+      <w:r>
+        <w:rPr>
+          <w:sz w:val="24"/>
+          <w:szCs w:val="24"/>
+        </w:rPr>
+        <w:t xml:space="preserve"> to be better fitted then the previous one</w:t>
+      </w:r>
+      <w:r>
+        <w:rPr>
+          <w:sz w:val="24"/>
+          <w:szCs w:val="24"/>
+        </w:rPr>
+        <w:t>. (</w:t>
+      </w:r>
+      <w:r>
+        <w:rPr>
+          <w:sz w:val="24"/>
+          <w:szCs w:val="24"/>
+        </w:rPr>
+        <w:t xml:space="preserve">there is slight </w:t>
+      </w:r>
+      <w:proofErr w:type="gramStart"/>
+      <w:r>
+        <w:rPr>
+          <w:sz w:val="24"/>
+          <w:szCs w:val="24"/>
+        </w:rPr>
+        <w:t>overfitting</w:t>
+      </w:r>
+      <w:proofErr w:type="gramEnd"/>
+      <w:r>
+        <w:rPr>
+          <w:sz w:val="24"/>
+          <w:szCs w:val="24"/>
+        </w:rPr>
+        <w:t xml:space="preserve"> and the loss is high</w:t>
+      </w:r>
+      <w:r>
+        <w:rPr>
+          <w:sz w:val="24"/>
+          <w:szCs w:val="24"/>
+        </w:rPr>
+        <w:t>)</w:t>
+      </w:r>
+    </w:p>
+    <w:p>
+      <w:pPr>
+        <w:jc w:val="both"/>
+        <w:rPr>
+          <w:sz w:val="24"/>
+          <w:szCs w:val="24"/>
+        </w:rPr>
+      </w:pPr>
+      <w:r>
+        <w:rPr>
+          <w:sz w:val="24"/>
+          <w:szCs w:val="24"/>
+        </w:rPr>
+        <w:drawing>
+          <wp:inline distT="0" distB="0" distL="0" distR="0" wp14:anchorId="142F53E8" wp14:editId="3BC47BAA">
+            <wp:extent cx="2502877" cy="1936750"/>
+            <wp:effectExtent l="0" t="0" r="0" b="6350"/>
+            <wp:docPr id="689813583" name="Picture 1" descr="A graph of a training loss&#10;&#10;Description automatically generated"/>
+            <wp:cNvGraphicFramePr>
+              <a:graphicFrameLocks xmlns:a="http://schemas.openxmlformats.org/drawingml/2006/main" noChangeAspect="1"/>
+            </wp:cNvGraphicFramePr>
+            <a:graphic xmlns:a="http://schemas.openxmlformats.org/drawingml/2006/main">
+              <a:graphicData uri="http://schemas.openxmlformats.org/drawingml/2006/picture">
+                <pic:pic xmlns:pic="http://schemas.openxmlformats.org/drawingml/2006/picture">
+                  <pic:nvPicPr>
+                    <pic:cNvPr id="689813583" name="Picture 1" descr="A graph of a training loss&#10;&#10;Description automatically generated"/>
+                    <pic:cNvPicPr/>
+                  </pic:nvPicPr>
+                  <pic:blipFill>
+                    <a:blip r:embed="rId14"/>
+                    <a:stretch>
+                      <a:fillRect/>
+                    </a:stretch>
+                  </pic:blipFill>
+                  <pic:spPr>
+                    <a:xfrm>
+                      <a:off x="0" y="0"/>
+                      <a:ext cx="2517652" cy="1948183"/>
+                    </a:xfrm>
+                    <a:prstGeom prst="rect">
+                      <a:avLst/>
+                    </a:prstGeom>
+                  </pic:spPr>
+                </pic:pic>
+              </a:graphicData>
+            </a:graphic>
+          </wp:inline>
+        </w:drawing>
+      </w:r>
+      <w:r>
+        <w:rPr>
+          <w:sz w:val="24"/>
+          <w:szCs w:val="24"/>
+        </w:rPr>
+        <w:drawing>
+          <wp:inline distT="0" distB="0" distL="0" distR="0" wp14:anchorId="6E8521F9" wp14:editId="3C41563F">
+            <wp:extent cx="2438400" cy="1847524"/>
+            <wp:effectExtent l="0" t="0" r="0" b="635"/>
+            <wp:docPr id="1193605057" name="Picture 1" descr="A graph of a graph&#10;&#10;Description automatically generated"/>
+            <wp:cNvGraphicFramePr>
+              <a:graphicFrameLocks xmlns:a="http://schemas.openxmlformats.org/drawingml/2006/main" noChangeAspect="1"/>
+            </wp:cNvGraphicFramePr>
+            <a:graphic xmlns:a="http://schemas.openxmlformats.org/drawingml/2006/main">
+              <a:graphicData uri="http://schemas.openxmlformats.org/drawingml/2006/picture">
+                <pic:pic xmlns:pic="http://schemas.openxmlformats.org/drawingml/2006/picture">
+                  <pic:nvPicPr>
+                    <pic:cNvPr id="1193605057" name="Picture 1" descr="A graph of a graph&#10;&#10;Description automatically generated"/>
+                    <pic:cNvPicPr/>
+                  </pic:nvPicPr>
+                  <pic:blipFill>
+                    <a:blip r:embed="rId15"/>
+                    <a:stretch>
+                      <a:fillRect/>
+                    </a:stretch>
+                  </pic:blipFill>
+                  <pic:spPr>
+                    <a:xfrm>
+                      <a:off x="0" y="0"/>
+                      <a:ext cx="2453682" cy="1859103"/>
+                    </a:xfrm>
+                    <a:prstGeom prst="rect">
+                      <a:avLst/>
+                    </a:prstGeom>
+                  </pic:spPr>
+                </pic:pic>
+              </a:graphicData>
+            </a:graphic>
+          </wp:inline>
+        </w:drawing>
+      </w:r>
+    </w:p>
+    <w:p>
+      <w:pPr>
+        <w:jc w:val="both"/>
+        <w:rPr>
+          <w:sz w:val="24"/>
+          <w:szCs w:val="24"/>
+        </w:rPr>
+      </w:pPr>
+    </w:p>
+    <w:p>
+      <w:pPr>
+        <w:jc w:val="both"/>
+        <w:rPr>
+          <w:sz w:val="24"/>
+          <w:szCs w:val="24"/>
+        </w:rPr>
+      </w:pPr>
+      <w:r>
+        <w:rPr>
+          <w:sz w:val="24"/>
+          <w:szCs w:val="24"/>
+        </w:rPr>
+        <w:t xml:space="preserve">Looking at the </w:t>
+      </w:r>
+      <w:r>
+        <w:rPr>
+          <w:sz w:val="24"/>
+          <w:szCs w:val="24"/>
+        </w:rPr>
+        <w:t xml:space="preserve">distribution table shown below we can see that the there are certain classes that have very low data when compared when to </w:t>
+      </w:r>
+      <w:r>
+        <w:rPr>
+          <w:sz w:val="24"/>
+          <w:szCs w:val="24"/>
+        </w:rPr>
+        <w:t xml:space="preserve">the other classes (cifar10 has 4500 more then cifar100), so try and improve the accuracy without making changes to the model we then decided to augment some of the data in the </w:t>
+      </w:r>
+      <w:r>
+        <w:rPr>
+          <w:sz w:val="24"/>
+          <w:szCs w:val="24"/>
+        </w:rPr>
+        <w:t xml:space="preserve">hopes of improving accuracy this </w:t>
+      </w:r>
+      <w:r>
+        <w:rPr>
+          <w:sz w:val="24"/>
+          <w:szCs w:val="24"/>
+        </w:rPr>
+        <w:t>way.</w:t>
+      </w:r>
+    </w:p>
+    <w:p>
+      <w:pPr>
+        <w:jc w:val="both"/>
+        <w:rPr>
+          <w:sz w:val="24"/>
+          <w:szCs w:val="24"/>
+        </w:rPr>
+      </w:pPr>
+      <w:r>
+        <w:rPr>
+          <w:noProof/>
+          <w:sz w:val="24"/>
+          <w:szCs w:val="24"/>
+        </w:rPr>
+        <w:lastRenderedPageBreak/>
+        <w:drawing>
+          <wp:inline distT="0" distB="0" distL="0" distR="0" wp14:anchorId="7DCF8D54" wp14:editId="68B94977">
             <wp:extent cx="5731510" cy="3261995"/>
             <wp:effectExtent l="0" t="0" r="2540" b="0"/>
             <wp:docPr id="250237869" name="Picture 4"/>
@@ -830,7 +1469,7 @@
                     <pic:cNvPicPr/>
                   </pic:nvPicPr>
                   <pic:blipFill>
-                    <a:blip r:embed="rId9" cstate="print">
+                    <a:blip r:embed="rId16" cstate="print">
                       <a:extLst>
                         <a:ext uri="{28A0092B-C50C-407E-A947-70E740481C1C}">
                           <a14:useLocalDpi xmlns:a14="http://schemas.microsoft.com/office/drawing/2010/main" val="0"/>
@@ -879,7 +1518,42 @@
           <w:sz w:val="24"/>
           <w:szCs w:val="24"/>
         </w:rPr>
-        <w:t xml:space="preserve">Once we augmented the data to added new </w:t>
+        <w:t xml:space="preserve">We used </w:t>
+      </w:r>
+      <w:r>
+        <w:rPr>
+          <w:sz w:val="24"/>
+          <w:szCs w:val="24"/>
+        </w:rPr>
+        <w:t>Image</w:t>
+      </w:r>
+      <w:r>
+        <w:rPr>
+          <w:sz w:val="24"/>
+          <w:szCs w:val="24"/>
+        </w:rPr>
+        <w:t xml:space="preserve">DataGenerator </w:t>
+      </w:r>
+      <w:r>
+        <w:rPr>
+          <w:sz w:val="24"/>
+          <w:szCs w:val="24"/>
+        </w:rPr>
+        <w:t xml:space="preserve">to augment </w:t>
+      </w:r>
+      <w:r>
+        <w:rPr>
+          <w:sz w:val="24"/>
+          <w:szCs w:val="24"/>
+        </w:rPr>
+        <w:t>data by shifting the images</w:t>
+      </w:r>
+      <w:r>
+        <w:rPr>
+          <w:sz w:val="24"/>
+          <w:szCs w:val="24"/>
+        </w:rPr>
+        <w:t xml:space="preserve">, zooming them in and rotating </w:t>
       </w:r>
       <w:proofErr w:type="gramStart"/>
       <w:r>
@@ -887,16 +1561,752 @@
           <w:sz w:val="24"/>
           <w:szCs w:val="24"/>
         </w:rPr>
-        <w:t>batches</w:t>
+        <w:t>them</w:t>
       </w:r>
       <w:proofErr w:type="gramEnd"/>
-      <w:r>
-        <w:rPr>
-          <w:sz w:val="24"/>
-          <w:szCs w:val="24"/>
-        </w:rPr>
-        <w:t xml:space="preserve"> we then ran the model again and the results were</w:t>
-      </w:r>
+    </w:p>
+    <w:p>
+      <w:pPr>
+        <w:jc w:val="both"/>
+        <w:rPr>
+          <w:sz w:val="24"/>
+          <w:szCs w:val="24"/>
+        </w:rPr>
+      </w:pPr>
+      <w:r>
+        <w:rPr>
+          <w:sz w:val="24"/>
+          <w:szCs w:val="24"/>
+        </w:rPr>
+        <w:drawing>
+          <wp:inline distT="0" distB="0" distL="0" distR="0" wp14:anchorId="261418C4" wp14:editId="6C06EB7F">
+            <wp:extent cx="5315223" cy="1231963"/>
+            <wp:effectExtent l="0" t="0" r="0" b="6350"/>
+            <wp:docPr id="992158516" name="Picture 1" descr="A screen shot of a computer&#10;&#10;Description automatically generated"/>
+            <wp:cNvGraphicFramePr>
+              <a:graphicFrameLocks xmlns:a="http://schemas.openxmlformats.org/drawingml/2006/main" noChangeAspect="1"/>
+            </wp:cNvGraphicFramePr>
+            <a:graphic xmlns:a="http://schemas.openxmlformats.org/drawingml/2006/main">
+              <a:graphicData uri="http://schemas.openxmlformats.org/drawingml/2006/picture">
+                <pic:pic xmlns:pic="http://schemas.openxmlformats.org/drawingml/2006/picture">
+                  <pic:nvPicPr>
+                    <pic:cNvPr id="992158516" name="Picture 1" descr="A screen shot of a computer&#10;&#10;Description automatically generated"/>
+                    <pic:cNvPicPr/>
+                  </pic:nvPicPr>
+                  <pic:blipFill>
+                    <a:blip r:embed="rId17"/>
+                    <a:stretch>
+                      <a:fillRect/>
+                    </a:stretch>
+                  </pic:blipFill>
+                  <pic:spPr>
+                    <a:xfrm>
+                      <a:off x="0" y="0"/>
+                      <a:ext cx="5315223" cy="1231963"/>
+                    </a:xfrm>
+                    <a:prstGeom prst="rect">
+                      <a:avLst/>
+                    </a:prstGeom>
+                  </pic:spPr>
+                </pic:pic>
+              </a:graphicData>
+            </a:graphic>
+          </wp:inline>
+        </w:drawing>
+      </w:r>
+      <w:r>
+        <w:rPr>
+          <w:sz w:val="24"/>
+          <w:szCs w:val="24"/>
+        </w:rPr>
+        <w:t xml:space="preserve"> </w:t>
+      </w:r>
+    </w:p>
+    <w:p>
+      <w:pPr>
+        <w:jc w:val="both"/>
+        <w:rPr>
+          <w:sz w:val="24"/>
+          <w:szCs w:val="24"/>
+        </w:rPr>
+      </w:pPr>
+      <w:r>
+        <w:rPr>
+          <w:sz w:val="24"/>
+          <w:szCs w:val="24"/>
+        </w:rPr>
+        <w:t xml:space="preserve">We then refitted the model, to include this data </w:t>
+      </w:r>
+      <w:r>
+        <w:rPr>
+          <w:sz w:val="24"/>
+          <w:szCs w:val="24"/>
+        </w:rPr>
+        <w:t>generator to</w:t>
+      </w:r>
+      <w:r>
+        <w:rPr>
+          <w:sz w:val="24"/>
+          <w:szCs w:val="24"/>
+        </w:rPr>
+        <w:t xml:space="preserve"> see what the accuracy would be like. </w:t>
+      </w:r>
+      <w:r>
+        <w:rPr>
+          <w:sz w:val="24"/>
+          <w:szCs w:val="24"/>
+        </w:rPr>
+        <w:t xml:space="preserve"> However even with the data augmentation our accuracy was still </w:t>
+      </w:r>
+      <w:proofErr w:type="gramStart"/>
+      <w:r>
+        <w:rPr>
+          <w:sz w:val="24"/>
+          <w:szCs w:val="24"/>
+        </w:rPr>
+        <w:t>poor</w:t>
+      </w:r>
+      <w:proofErr w:type="gramEnd"/>
+    </w:p>
+    <w:p>
+      <w:pPr>
+        <w:jc w:val="both"/>
+        <w:rPr>
+          <w:sz w:val="24"/>
+          <w:szCs w:val="24"/>
+        </w:rPr>
+      </w:pPr>
+      <w:r>
+        <w:rPr>
+          <w:sz w:val="24"/>
+          <w:szCs w:val="24"/>
+        </w:rPr>
+        <w:drawing>
+          <wp:inline distT="0" distB="0" distL="0" distR="0" wp14:anchorId="598B9517" wp14:editId="1747D3BD">
+            <wp:extent cx="5731510" cy="386715"/>
+            <wp:effectExtent l="0" t="0" r="2540" b="0"/>
+            <wp:docPr id="2104292941" name="Picture 1"/>
+            <wp:cNvGraphicFramePr>
+              <a:graphicFrameLocks xmlns:a="http://schemas.openxmlformats.org/drawingml/2006/main" noChangeAspect="1"/>
+            </wp:cNvGraphicFramePr>
+            <a:graphic xmlns:a="http://schemas.openxmlformats.org/drawingml/2006/main">
+              <a:graphicData uri="http://schemas.openxmlformats.org/drawingml/2006/picture">
+                <pic:pic xmlns:pic="http://schemas.openxmlformats.org/drawingml/2006/picture">
+                  <pic:nvPicPr>
+                    <pic:cNvPr id="2104292941" name=""/>
+                    <pic:cNvPicPr/>
+                  </pic:nvPicPr>
+                  <pic:blipFill>
+                    <a:blip r:embed="rId18"/>
+                    <a:stretch>
+                      <a:fillRect/>
+                    </a:stretch>
+                  </pic:blipFill>
+                  <pic:spPr>
+                    <a:xfrm>
+                      <a:off x="0" y="0"/>
+                      <a:ext cx="5731510" cy="386715"/>
+                    </a:xfrm>
+                    <a:prstGeom prst="rect">
+                      <a:avLst/>
+                    </a:prstGeom>
+                  </pic:spPr>
+                </pic:pic>
+              </a:graphicData>
+            </a:graphic>
+          </wp:inline>
+        </w:drawing>
+      </w:r>
+    </w:p>
+    <w:p>
+      <w:pPr>
+        <w:jc w:val="both"/>
+        <w:rPr>
+          <w:sz w:val="24"/>
+          <w:szCs w:val="24"/>
+        </w:rPr>
+      </w:pPr>
+      <w:r>
+        <w:rPr>
+          <w:sz w:val="24"/>
+          <w:szCs w:val="24"/>
+        </w:rPr>
+        <w:drawing>
+          <wp:inline distT="0" distB="0" distL="0" distR="0" wp14:anchorId="3504A3A3" wp14:editId="2F4C99BA">
+            <wp:extent cx="5731510" cy="550545"/>
+            <wp:effectExtent l="0" t="0" r="2540" b="1905"/>
+            <wp:docPr id="1409704341" name="Picture 1"/>
+            <wp:cNvGraphicFramePr>
+              <a:graphicFrameLocks xmlns:a="http://schemas.openxmlformats.org/drawingml/2006/main" noChangeAspect="1"/>
+            </wp:cNvGraphicFramePr>
+            <a:graphic xmlns:a="http://schemas.openxmlformats.org/drawingml/2006/main">
+              <a:graphicData uri="http://schemas.openxmlformats.org/drawingml/2006/picture">
+                <pic:pic xmlns:pic="http://schemas.openxmlformats.org/drawingml/2006/picture">
+                  <pic:nvPicPr>
+                    <pic:cNvPr id="1409704341" name=""/>
+                    <pic:cNvPicPr/>
+                  </pic:nvPicPr>
+                  <pic:blipFill>
+                    <a:blip r:embed="rId19"/>
+                    <a:stretch>
+                      <a:fillRect/>
+                    </a:stretch>
+                  </pic:blipFill>
+                  <pic:spPr>
+                    <a:xfrm>
+                      <a:off x="0" y="0"/>
+                      <a:ext cx="5731510" cy="550545"/>
+                    </a:xfrm>
+                    <a:prstGeom prst="rect">
+                      <a:avLst/>
+                    </a:prstGeom>
+                  </pic:spPr>
+                </pic:pic>
+              </a:graphicData>
+            </a:graphic>
+          </wp:inline>
+        </w:drawing>
+      </w:r>
+    </w:p>
+    <w:p>
+      <w:pPr>
+        <w:jc w:val="both"/>
+        <w:rPr>
+          <w:sz w:val="24"/>
+          <w:szCs w:val="24"/>
+        </w:rPr>
+      </w:pPr>
+      <w:r>
+        <w:rPr>
+          <w:sz w:val="24"/>
+          <w:szCs w:val="24"/>
+        </w:rPr>
+        <w:t>Model 3 – Beta Model</w:t>
+      </w:r>
+    </w:p>
+    <w:p>
+      <w:pPr>
+        <w:jc w:val="both"/>
+        <w:rPr>
+          <w:sz w:val="24"/>
+          <w:szCs w:val="24"/>
+        </w:rPr>
+      </w:pPr>
+      <w:r>
+        <w:rPr>
+          <w:sz w:val="24"/>
+          <w:szCs w:val="24"/>
+        </w:rPr>
+        <w:t xml:space="preserve">Our third model would prove to be the best model when it comes to accuracy, </w:t>
+      </w:r>
+      <w:proofErr w:type="gramStart"/>
+      <w:r>
+        <w:rPr>
+          <w:sz w:val="24"/>
+          <w:szCs w:val="24"/>
+        </w:rPr>
+        <w:t>Again</w:t>
+      </w:r>
+      <w:proofErr w:type="gramEnd"/>
+      <w:r>
+        <w:rPr>
+          <w:sz w:val="24"/>
+          <w:szCs w:val="24"/>
+        </w:rPr>
+        <w:t xml:space="preserve"> similar to our </w:t>
+      </w:r>
+      <w:r>
+        <w:rPr>
+          <w:sz w:val="24"/>
+          <w:szCs w:val="24"/>
+        </w:rPr>
+        <w:t>modification model the first change we did was to change the filters in Conv2d, we also added batch normalisation</w:t>
+      </w:r>
+      <w:r>
+        <w:rPr>
+          <w:sz w:val="24"/>
+          <w:szCs w:val="24"/>
+        </w:rPr>
+        <w:t xml:space="preserve">, an extra dropout layer and we reverted the learning </w:t>
+      </w:r>
+      <w:r>
+        <w:rPr>
+          <w:sz w:val="24"/>
+          <w:szCs w:val="24"/>
+        </w:rPr>
+        <w:t>rate back to 0.01</w:t>
+      </w:r>
+    </w:p>
+    <w:p>
+      <w:pPr>
+        <w:jc w:val="both"/>
+        <w:rPr>
+          <w:sz w:val="24"/>
+          <w:szCs w:val="24"/>
+        </w:rPr>
+      </w:pPr>
+      <w:r>
+        <w:rPr>
+          <w:sz w:val="24"/>
+          <w:szCs w:val="24"/>
+        </w:rPr>
+        <w:lastRenderedPageBreak/>
+        <w:drawing>
+          <wp:inline distT="0" distB="0" distL="0" distR="0" wp14:anchorId="2C99E370" wp14:editId="7104A2FA">
+            <wp:extent cx="5731510" cy="3437890"/>
+            <wp:effectExtent l="0" t="0" r="2540" b="0"/>
+            <wp:docPr id="1073545031" name="Picture 1" descr="A screen shot of a computer program&#10;&#10;Description automatically generated"/>
+            <wp:cNvGraphicFramePr>
+              <a:graphicFrameLocks xmlns:a="http://schemas.openxmlformats.org/drawingml/2006/main" noChangeAspect="1"/>
+            </wp:cNvGraphicFramePr>
+            <a:graphic xmlns:a="http://schemas.openxmlformats.org/drawingml/2006/main">
+              <a:graphicData uri="http://schemas.openxmlformats.org/drawingml/2006/picture">
+                <pic:pic xmlns:pic="http://schemas.openxmlformats.org/drawingml/2006/picture">
+                  <pic:nvPicPr>
+                    <pic:cNvPr id="1073545031" name="Picture 1" descr="A screen shot of a computer program&#10;&#10;Description automatically generated"/>
+                    <pic:cNvPicPr/>
+                  </pic:nvPicPr>
+                  <pic:blipFill>
+                    <a:blip r:embed="rId20"/>
+                    <a:stretch>
+                      <a:fillRect/>
+                    </a:stretch>
+                  </pic:blipFill>
+                  <pic:spPr>
+                    <a:xfrm>
+                      <a:off x="0" y="0"/>
+                      <a:ext cx="5731510" cy="3437890"/>
+                    </a:xfrm>
+                    <a:prstGeom prst="rect">
+                      <a:avLst/>
+                    </a:prstGeom>
+                  </pic:spPr>
+                </pic:pic>
+              </a:graphicData>
+            </a:graphic>
+          </wp:inline>
+        </w:drawing>
+      </w:r>
+    </w:p>
+    <w:p>
+      <w:pPr>
+        <w:jc w:val="both"/>
+        <w:rPr>
+          <w:sz w:val="24"/>
+          <w:szCs w:val="24"/>
+        </w:rPr>
+      </w:pPr>
+      <w:r>
+        <w:rPr>
+          <w:sz w:val="24"/>
+          <w:szCs w:val="24"/>
+        </w:rPr>
+        <w:t xml:space="preserve">We ran this model twice, the first time without any data augmentation </w:t>
+      </w:r>
+      <w:r>
+        <w:rPr>
+          <w:sz w:val="24"/>
+          <w:szCs w:val="24"/>
+        </w:rPr>
+        <w:t xml:space="preserve">for 30 epochs and with a batch size of </w:t>
+      </w:r>
+      <w:proofErr w:type="gramStart"/>
+      <w:r>
+        <w:rPr>
+          <w:sz w:val="24"/>
+          <w:szCs w:val="24"/>
+        </w:rPr>
+        <w:t>200</w:t>
+      </w:r>
+      <w:proofErr w:type="gramEnd"/>
+    </w:p>
+    <w:p>
+      <w:pPr>
+        <w:jc w:val="both"/>
+        <w:rPr>
+          <w:sz w:val="24"/>
+          <w:szCs w:val="24"/>
+        </w:rPr>
+      </w:pPr>
+      <w:r>
+        <w:rPr>
+          <w:sz w:val="24"/>
+          <w:szCs w:val="24"/>
+        </w:rPr>
+        <w:drawing>
+          <wp:inline distT="0" distB="0" distL="0" distR="0" wp14:anchorId="35CDAA81" wp14:editId="7B4398D8">
+            <wp:extent cx="5731510" cy="711200"/>
+            <wp:effectExtent l="0" t="0" r="2540" b="0"/>
+            <wp:docPr id="1864267293" name="Picture 1" descr="A screen shot of a computer&#10;&#10;Description automatically generated"/>
+            <wp:cNvGraphicFramePr>
+              <a:graphicFrameLocks xmlns:a="http://schemas.openxmlformats.org/drawingml/2006/main" noChangeAspect="1"/>
+            </wp:cNvGraphicFramePr>
+            <a:graphic xmlns:a="http://schemas.openxmlformats.org/drawingml/2006/main">
+              <a:graphicData uri="http://schemas.openxmlformats.org/drawingml/2006/picture">
+                <pic:pic xmlns:pic="http://schemas.openxmlformats.org/drawingml/2006/picture">
+                  <pic:nvPicPr>
+                    <pic:cNvPr id="1864267293" name="Picture 1" descr="A screen shot of a computer&#10;&#10;Description automatically generated"/>
+                    <pic:cNvPicPr/>
+                  </pic:nvPicPr>
+                  <pic:blipFill>
+                    <a:blip r:embed="rId21"/>
+                    <a:stretch>
+                      <a:fillRect/>
+                    </a:stretch>
+                  </pic:blipFill>
+                  <pic:spPr>
+                    <a:xfrm>
+                      <a:off x="0" y="0"/>
+                      <a:ext cx="5731510" cy="711200"/>
+                    </a:xfrm>
+                    <a:prstGeom prst="rect">
+                      <a:avLst/>
+                    </a:prstGeom>
+                  </pic:spPr>
+                </pic:pic>
+              </a:graphicData>
+            </a:graphic>
+          </wp:inline>
+        </w:drawing>
+      </w:r>
+    </w:p>
+    <w:p>
+      <w:pPr>
+        <w:jc w:val="both"/>
+        <w:rPr>
+          <w:sz w:val="24"/>
+          <w:szCs w:val="24"/>
+        </w:rPr>
+      </w:pPr>
+      <w:r>
+        <w:rPr>
+          <w:sz w:val="24"/>
+          <w:szCs w:val="24"/>
+        </w:rPr>
+        <w:t xml:space="preserve">The results for the accuracy came in at 95% but the validation accuracy was way below that it 50% which has been the case for the previous two </w:t>
+      </w:r>
+      <w:proofErr w:type="gramStart"/>
+      <w:r>
+        <w:rPr>
+          <w:sz w:val="24"/>
+          <w:szCs w:val="24"/>
+        </w:rPr>
+        <w:t>models</w:t>
+      </w:r>
+      <w:proofErr w:type="gramEnd"/>
+    </w:p>
+    <w:p>
+      <w:pPr>
+        <w:jc w:val="both"/>
+        <w:rPr>
+          <w:sz w:val="24"/>
+          <w:szCs w:val="24"/>
+        </w:rPr>
+      </w:pPr>
+      <w:r>
+        <w:rPr>
+          <w:sz w:val="24"/>
+          <w:szCs w:val="24"/>
+        </w:rPr>
+        <w:drawing>
+          <wp:inline distT="0" distB="0" distL="0" distR="0" wp14:anchorId="1CB1E9F1" wp14:editId="00E7D60E">
+            <wp:extent cx="5731510" cy="534035"/>
+            <wp:effectExtent l="0" t="0" r="2540" b="0"/>
+            <wp:docPr id="1536977979" name="Picture 1"/>
+            <wp:cNvGraphicFramePr>
+              <a:graphicFrameLocks xmlns:a="http://schemas.openxmlformats.org/drawingml/2006/main" noChangeAspect="1"/>
+            </wp:cNvGraphicFramePr>
+            <a:graphic xmlns:a="http://schemas.openxmlformats.org/drawingml/2006/main">
+              <a:graphicData uri="http://schemas.openxmlformats.org/drawingml/2006/picture">
+                <pic:pic xmlns:pic="http://schemas.openxmlformats.org/drawingml/2006/picture">
+                  <pic:nvPicPr>
+                    <pic:cNvPr id="1536977979" name=""/>
+                    <pic:cNvPicPr/>
+                  </pic:nvPicPr>
+                  <pic:blipFill>
+                    <a:blip r:embed="rId22"/>
+                    <a:stretch>
+                      <a:fillRect/>
+                    </a:stretch>
+                  </pic:blipFill>
+                  <pic:spPr>
+                    <a:xfrm>
+                      <a:off x="0" y="0"/>
+                      <a:ext cx="5731510" cy="534035"/>
+                    </a:xfrm>
+                    <a:prstGeom prst="rect">
+                      <a:avLst/>
+                    </a:prstGeom>
+                  </pic:spPr>
+                </pic:pic>
+              </a:graphicData>
+            </a:graphic>
+          </wp:inline>
+        </w:drawing>
+      </w:r>
+    </w:p>
+    <w:p>
+      <w:pPr>
+        <w:jc w:val="both"/>
+        <w:rPr>
+          <w:sz w:val="24"/>
+          <w:szCs w:val="24"/>
+        </w:rPr>
+      </w:pPr>
+      <w:proofErr w:type="gramStart"/>
+      <w:r>
+        <w:rPr>
+          <w:sz w:val="24"/>
+          <w:szCs w:val="24"/>
+        </w:rPr>
+        <w:t>Again</w:t>
+      </w:r>
+      <w:proofErr w:type="gramEnd"/>
+      <w:r>
+        <w:rPr>
+          <w:sz w:val="24"/>
+          <w:szCs w:val="24"/>
+        </w:rPr>
+        <w:t xml:space="preserve"> we ran this </w:t>
+      </w:r>
+      <w:r>
+        <w:rPr>
+          <w:sz w:val="24"/>
+          <w:szCs w:val="24"/>
+        </w:rPr>
+        <w:t>model with the image augmenter used in the modified models, we ran the same batches and epochs to give see how much of an impact the augmenter has on the data</w:t>
+      </w:r>
+    </w:p>
+    <w:p>
+      <w:pPr>
+        <w:jc w:val="both"/>
+        <w:rPr>
+          <w:sz w:val="24"/>
+          <w:szCs w:val="24"/>
+        </w:rPr>
+      </w:pPr>
+      <w:r>
+        <w:rPr>
+          <w:sz w:val="24"/>
+          <w:szCs w:val="24"/>
+        </w:rPr>
+        <w:drawing>
+          <wp:inline distT="0" distB="0" distL="0" distR="0" wp14:anchorId="67C27F19" wp14:editId="5FCB1F98">
+            <wp:extent cx="5731510" cy="1562735"/>
+            <wp:effectExtent l="0" t="0" r="2540" b="0"/>
+            <wp:docPr id="261606813" name="Picture 1" descr="A computer screen shot of a program code&#10;&#10;Description automatically generated"/>
+            <wp:cNvGraphicFramePr>
+              <a:graphicFrameLocks xmlns:a="http://schemas.openxmlformats.org/drawingml/2006/main" noChangeAspect="1"/>
+            </wp:cNvGraphicFramePr>
+            <a:graphic xmlns:a="http://schemas.openxmlformats.org/drawingml/2006/main">
+              <a:graphicData uri="http://schemas.openxmlformats.org/drawingml/2006/picture">
+                <pic:pic xmlns:pic="http://schemas.openxmlformats.org/drawingml/2006/picture">
+                  <pic:nvPicPr>
+                    <pic:cNvPr id="261606813" name="Picture 1" descr="A computer screen shot of a program code&#10;&#10;Description automatically generated"/>
+                    <pic:cNvPicPr/>
+                  </pic:nvPicPr>
+                  <pic:blipFill>
+                    <a:blip r:embed="rId23"/>
+                    <a:stretch>
+                      <a:fillRect/>
+                    </a:stretch>
+                  </pic:blipFill>
+                  <pic:spPr>
+                    <a:xfrm>
+                      <a:off x="0" y="0"/>
+                      <a:ext cx="5731510" cy="1562735"/>
+                    </a:xfrm>
+                    <a:prstGeom prst="rect">
+                      <a:avLst/>
+                    </a:prstGeom>
+                  </pic:spPr>
+                </pic:pic>
+              </a:graphicData>
+            </a:graphic>
+          </wp:inline>
+        </w:drawing>
+      </w:r>
+    </w:p>
+    <w:p>
+      <w:pPr>
+        <w:jc w:val="both"/>
+        <w:rPr>
+          <w:sz w:val="24"/>
+          <w:szCs w:val="24"/>
+        </w:rPr>
+      </w:pPr>
+      <w:r>
+        <w:rPr>
+          <w:sz w:val="24"/>
+          <w:szCs w:val="24"/>
+        </w:rPr>
+        <w:t>With the augme</w:t>
+      </w:r>
+      <w:r>
+        <w:rPr>
+          <w:sz w:val="24"/>
+          <w:szCs w:val="24"/>
+        </w:rPr>
+        <w:t xml:space="preserve">ntation there was an improvement in the validation accuracy but there was a </w:t>
+      </w:r>
+      <w:r>
+        <w:rPr>
+          <w:sz w:val="24"/>
+          <w:szCs w:val="24"/>
+        </w:rPr>
+        <w:t xml:space="preserve">large decrease in the training by nearly 30% </w:t>
+      </w:r>
+    </w:p>
+    <w:p>
+      <w:pPr>
+        <w:jc w:val="both"/>
+        <w:rPr>
+          <w:sz w:val="24"/>
+          <w:szCs w:val="24"/>
+        </w:rPr>
+      </w:pPr>
+      <w:r>
+        <w:rPr>
+          <w:sz w:val="24"/>
+          <w:szCs w:val="24"/>
+        </w:rPr>
+        <w:lastRenderedPageBreak/>
+        <w:drawing>
+          <wp:inline distT="0" distB="0" distL="0" distR="0" wp14:anchorId="6E6B3786" wp14:editId="3896C235">
+            <wp:extent cx="5731510" cy="549275"/>
+            <wp:effectExtent l="0" t="0" r="2540" b="3175"/>
+            <wp:docPr id="25098418" name="Picture 1"/>
+            <wp:cNvGraphicFramePr>
+              <a:graphicFrameLocks xmlns:a="http://schemas.openxmlformats.org/drawingml/2006/main" noChangeAspect="1"/>
+            </wp:cNvGraphicFramePr>
+            <a:graphic xmlns:a="http://schemas.openxmlformats.org/drawingml/2006/main">
+              <a:graphicData uri="http://schemas.openxmlformats.org/drawingml/2006/picture">
+                <pic:pic xmlns:pic="http://schemas.openxmlformats.org/drawingml/2006/picture">
+                  <pic:nvPicPr>
+                    <pic:cNvPr id="25098418" name=""/>
+                    <pic:cNvPicPr/>
+                  </pic:nvPicPr>
+                  <pic:blipFill>
+                    <a:blip r:embed="rId24"/>
+                    <a:stretch>
+                      <a:fillRect/>
+                    </a:stretch>
+                  </pic:blipFill>
+                  <pic:spPr>
+                    <a:xfrm>
+                      <a:off x="0" y="0"/>
+                      <a:ext cx="5731510" cy="549275"/>
+                    </a:xfrm>
+                    <a:prstGeom prst="rect">
+                      <a:avLst/>
+                    </a:prstGeom>
+                  </pic:spPr>
+                </pic:pic>
+              </a:graphicData>
+            </a:graphic>
+          </wp:inline>
+        </w:drawing>
+      </w:r>
+    </w:p>
+    <w:p>
+      <w:pPr>
+        <w:jc w:val="both"/>
+        <w:rPr>
+          <w:sz w:val="24"/>
+          <w:szCs w:val="24"/>
+        </w:rPr>
+      </w:pPr>
+      <w:r>
+        <w:rPr>
+          <w:sz w:val="24"/>
+          <w:szCs w:val="24"/>
+        </w:rPr>
+        <w:drawing>
+          <wp:inline distT="0" distB="0" distL="0" distR="0" wp14:anchorId="4C2B72EF" wp14:editId="25F94D37">
+            <wp:extent cx="2394192" cy="1866900"/>
+            <wp:effectExtent l="0" t="0" r="6350" b="0"/>
+            <wp:docPr id="317869373" name="Picture 1" descr="A graph of a training loss&#10;&#10;Description automatically generated"/>
+            <wp:cNvGraphicFramePr>
+              <a:graphicFrameLocks xmlns:a="http://schemas.openxmlformats.org/drawingml/2006/main" noChangeAspect="1"/>
+            </wp:cNvGraphicFramePr>
+            <a:graphic xmlns:a="http://schemas.openxmlformats.org/drawingml/2006/main">
+              <a:graphicData uri="http://schemas.openxmlformats.org/drawingml/2006/picture">
+                <pic:pic xmlns:pic="http://schemas.openxmlformats.org/drawingml/2006/picture">
+                  <pic:nvPicPr>
+                    <pic:cNvPr id="317869373" name="Picture 1" descr="A graph of a training loss&#10;&#10;Description automatically generated"/>
+                    <pic:cNvPicPr/>
+                  </pic:nvPicPr>
+                  <pic:blipFill>
+                    <a:blip r:embed="rId25"/>
+                    <a:stretch>
+                      <a:fillRect/>
+                    </a:stretch>
+                  </pic:blipFill>
+                  <pic:spPr>
+                    <a:xfrm>
+                      <a:off x="0" y="0"/>
+                      <a:ext cx="2401866" cy="1872884"/>
+                    </a:xfrm>
+                    <a:prstGeom prst="rect">
+                      <a:avLst/>
+                    </a:prstGeom>
+                  </pic:spPr>
+                </pic:pic>
+              </a:graphicData>
+            </a:graphic>
+          </wp:inline>
+        </w:drawing>
+      </w:r>
+      <w:r>
+        <w:rPr>
+          <w:sz w:val="24"/>
+          <w:szCs w:val="24"/>
+        </w:rPr>
+        <w:drawing>
+          <wp:inline distT="0" distB="0" distL="0" distR="0" wp14:anchorId="72E32CA5" wp14:editId="2CD6836E">
+            <wp:extent cx="2306968" cy="1822450"/>
+            <wp:effectExtent l="0" t="0" r="0" b="6350"/>
+            <wp:docPr id="560889962" name="Picture 1" descr="A graph of a training performance&#10;&#10;Description automatically generated"/>
+            <wp:cNvGraphicFramePr>
+              <a:graphicFrameLocks xmlns:a="http://schemas.openxmlformats.org/drawingml/2006/main" noChangeAspect="1"/>
+            </wp:cNvGraphicFramePr>
+            <a:graphic xmlns:a="http://schemas.openxmlformats.org/drawingml/2006/main">
+              <a:graphicData uri="http://schemas.openxmlformats.org/drawingml/2006/picture">
+                <pic:pic xmlns:pic="http://schemas.openxmlformats.org/drawingml/2006/picture">
+                  <pic:nvPicPr>
+                    <pic:cNvPr id="560889962" name="Picture 1" descr="A graph of a training performance&#10;&#10;Description automatically generated"/>
+                    <pic:cNvPicPr/>
+                  </pic:nvPicPr>
+                  <pic:blipFill>
+                    <a:blip r:embed="rId26"/>
+                    <a:stretch>
+                      <a:fillRect/>
+                    </a:stretch>
+                  </pic:blipFill>
+                  <pic:spPr>
+                    <a:xfrm>
+                      <a:off x="0" y="0"/>
+                      <a:ext cx="2315391" cy="1829104"/>
+                    </a:xfrm>
+                    <a:prstGeom prst="rect">
+                      <a:avLst/>
+                    </a:prstGeom>
+                  </pic:spPr>
+                </pic:pic>
+              </a:graphicData>
+            </a:graphic>
+          </wp:inline>
+        </w:drawing>
+      </w:r>
+    </w:p>
+    <w:p>
+      <w:pPr>
+        <w:jc w:val="both"/>
+        <w:rPr>
+          <w:sz w:val="24"/>
+          <w:szCs w:val="24"/>
+        </w:rPr>
+      </w:pPr>
     </w:p>
     <w:p>
       <w:pPr>

</xml_diff>

<commit_message>
:sparkles: made the ca report follow more closely to the mark scheme
</commit_message>
<xml_diff>
--- a/CA1 REPORT.docx
+++ b/CA1 REPORT.docx
@@ -189,6 +189,26 @@
       <w:pPr>
         <w:jc w:val="both"/>
         <w:rPr>
+          <w:b/>
+          <w:bCs/>
+          <w:sz w:val="24"/>
+          <w:szCs w:val="24"/>
+        </w:rPr>
+      </w:pPr>
+      <w:r>
+        <w:rPr>
+          <w:b/>
+          <w:bCs/>
+          <w:sz w:val="24"/>
+          <w:szCs w:val="24"/>
+        </w:rPr>
+        <w:t>Image loading and extraction</w:t>
+      </w:r>
+    </w:p>
+    <w:p>
+      <w:pPr>
+        <w:jc w:val="both"/>
+        <w:rPr>
           <w:sz w:val="24"/>
           <w:szCs w:val="24"/>
         </w:rPr>
@@ -282,7 +302,23 @@
           <w:sz w:val="24"/>
           <w:szCs w:val="24"/>
         </w:rPr>
-        <w:t xml:space="preserve"> and spent a lot of our time going back and forth from unpickling the data or importing the data sets. In the end we chose the later option </w:t>
+        <w:t xml:space="preserve"> and spent a lot of our time going back and forth from unpickling the data or importing the data sets. In the end we chose the </w:t>
+      </w:r>
+      <w:proofErr w:type="spellStart"/>
+      <w:r>
+        <w:rPr>
+          <w:sz w:val="24"/>
+          <w:szCs w:val="24"/>
+        </w:rPr>
+        <w:t>later</w:t>
+      </w:r>
+      <w:proofErr w:type="spellEnd"/>
+      <w:r>
+        <w:rPr>
+          <w:sz w:val="24"/>
+          <w:szCs w:val="24"/>
+        </w:rPr>
+        <w:t xml:space="preserve"> option </w:t>
       </w:r>
       <w:r>
         <w:rPr>
@@ -342,15 +378,13 @@
         </w:rPr>
         <w:t xml:space="preserve"> test images and test labels of the </w:t>
       </w:r>
-      <w:proofErr w:type="gramStart"/>
-      <w:r>
-        <w:rPr>
-          <w:sz w:val="24"/>
-          <w:szCs w:val="24"/>
-        </w:rPr>
-        <w:t>datasets</w:t>
-      </w:r>
-      <w:proofErr w:type="gramEnd"/>
+      <w:r>
+        <w:rPr>
+          <w:sz w:val="24"/>
+          <w:szCs w:val="24"/>
+        </w:rPr>
+        <w:t>datasets.</w:t>
+      </w:r>
     </w:p>
     <w:p>
       <w:pPr>
@@ -440,6 +474,7 @@
         <w:rPr>
           <w:noProof/>
         </w:rPr>
+        <w:lastRenderedPageBreak/>
         <w:drawing>
           <wp:inline distT="0" distB="0" distL="0" distR="0" wp14:anchorId="57FA83F8" wp14:editId="2160CF1C">
             <wp:extent cx="5623214" cy="1079500"/>
@@ -487,9 +522,42 @@
     <w:p>
       <w:pPr>
         <w:pStyle w:val="NoSpacing"/>
-      </w:pPr>
-      <w:r>
-        <w:lastRenderedPageBreak/>
+        <w:rPr>
+          <w:b/>
+          <w:bCs/>
+        </w:rPr>
+      </w:pPr>
+    </w:p>
+    <w:p>
+      <w:pPr>
+        <w:pStyle w:val="NoSpacing"/>
+        <w:rPr>
+          <w:b/>
+          <w:bCs/>
+        </w:rPr>
+      </w:pPr>
+      <w:r>
+        <w:rPr>
+          <w:b/>
+          <w:bCs/>
+        </w:rPr>
+        <w:t>Data Processing</w:t>
+      </w:r>
+    </w:p>
+    <w:p>
+      <w:pPr>
+        <w:pStyle w:val="NoSpacing"/>
+        <w:rPr>
+          <w:b/>
+          <w:bCs/>
+        </w:rPr>
+      </w:pPr>
+    </w:p>
+    <w:p>
+      <w:pPr>
+        <w:pStyle w:val="NoSpacing"/>
+      </w:pPr>
+      <w:r>
         <w:t xml:space="preserve">Once we had our classes ready to go </w:t>
       </w:r>
       <w:proofErr w:type="gramStart"/>
@@ -512,6 +580,9 @@
         <w:pStyle w:val="NoSpacing"/>
       </w:pPr>
       <w:r>
+        <w:rPr>
+          <w:noProof/>
+        </w:rPr>
         <w:drawing>
           <wp:inline distT="0" distB="0" distL="0" distR="0" wp14:anchorId="1617FF44" wp14:editId="4FA02BD9">
             <wp:extent cx="5731510" cy="1316355"/>
@@ -596,6 +667,14 @@
       <w:r>
         <w:t xml:space="preserve"> </w:t>
       </w:r>
+      <w:r>
+        <w:t xml:space="preserve">We also added a gaussian blur function as </w:t>
+      </w:r>
+      <w:proofErr w:type="gramStart"/>
+      <w:r>
+        <w:t>well</w:t>
+      </w:r>
+      <w:proofErr w:type="gramEnd"/>
     </w:p>
     <w:p>
       <w:pPr>
@@ -607,11 +686,14 @@
         <w:pStyle w:val="NoSpacing"/>
       </w:pPr>
       <w:r>
+        <w:rPr>
+          <w:noProof/>
+        </w:rPr>
         <w:drawing>
-          <wp:inline distT="0" distB="0" distL="0" distR="0" wp14:anchorId="053044F6" wp14:editId="2395BAA9">
-            <wp:extent cx="5731510" cy="3002915"/>
-            <wp:effectExtent l="0" t="0" r="2540" b="6985"/>
-            <wp:docPr id="2076922423" name="Picture 1" descr="A computer screen shot of a program code&#10;&#10;Description automatically generated"/>
+          <wp:inline distT="0" distB="0" distL="0" distR="0" wp14:anchorId="78DE1001" wp14:editId="75D4E2A7">
+            <wp:extent cx="5731510" cy="3615690"/>
+            <wp:effectExtent l="0" t="0" r="2540" b="3810"/>
+            <wp:docPr id="914824029" name="Picture 1" descr="image"/>
             <wp:cNvGraphicFramePr>
               <a:graphicFrameLocks xmlns:a="http://schemas.openxmlformats.org/drawingml/2006/main" noChangeAspect="1"/>
             </wp:cNvGraphicFramePr>
@@ -619,11 +701,251 @@
               <a:graphicData uri="http://schemas.openxmlformats.org/drawingml/2006/picture">
                 <pic:pic xmlns:pic="http://schemas.openxmlformats.org/drawingml/2006/picture">
                   <pic:nvPicPr>
-                    <pic:cNvPr id="2076922423" name="Picture 1" descr="A computer screen shot of a program code&#10;&#10;Description automatically generated"/>
+                    <pic:cNvPr id="0" name="Picture 1" descr="image"/>
+                    <pic:cNvPicPr>
+                      <a:picLocks noChangeAspect="1" noChangeArrowheads="1"/>
+                    </pic:cNvPicPr>
+                  </pic:nvPicPr>
+                  <pic:blipFill>
+                    <a:blip r:embed="rId7">
+                      <a:extLst>
+                        <a:ext uri="{28A0092B-C50C-407E-A947-70E740481C1C}">
+                          <a14:useLocalDpi xmlns:a14="http://schemas.microsoft.com/office/drawing/2010/main" val="0"/>
+                        </a:ext>
+                      </a:extLst>
+                    </a:blip>
+                    <a:srcRect/>
+                    <a:stretch>
+                      <a:fillRect/>
+                    </a:stretch>
+                  </pic:blipFill>
+                  <pic:spPr bwMode="auto">
+                    <a:xfrm>
+                      <a:off x="0" y="0"/>
+                      <a:ext cx="5731510" cy="3615690"/>
+                    </a:xfrm>
+                    <a:prstGeom prst="rect">
+                      <a:avLst/>
+                    </a:prstGeom>
+                    <a:noFill/>
+                    <a:ln>
+                      <a:noFill/>
+                    </a:ln>
+                  </pic:spPr>
+                </pic:pic>
+              </a:graphicData>
+            </a:graphic>
+          </wp:inline>
+        </w:drawing>
+      </w:r>
+    </w:p>
+    <w:p>
+      <w:pPr>
+        <w:pStyle w:val="NoSpacing"/>
+      </w:pPr>
+    </w:p>
+    <w:p>
+      <w:pPr>
+        <w:pStyle w:val="NoSpacing"/>
+      </w:pPr>
+      <w:r>
+        <w:lastRenderedPageBreak/>
+        <w:t>Some examples of the pre-processed data</w:t>
+      </w:r>
+      <w:r>
+        <w:rPr>
+          <w:noProof/>
+        </w:rPr>
+        <w:drawing>
+          <wp:inline distT="0" distB="0" distL="0" distR="0" wp14:anchorId="0576BB26" wp14:editId="23EEDB2E">
+            <wp:extent cx="5731510" cy="2973705"/>
+            <wp:effectExtent l="0" t="0" r="2540" b="0"/>
+            <wp:docPr id="1291590549" name="Picture 1" descr="image"/>
+            <wp:cNvGraphicFramePr>
+              <a:graphicFrameLocks xmlns:a="http://schemas.openxmlformats.org/drawingml/2006/main" noChangeAspect="1"/>
+            </wp:cNvGraphicFramePr>
+            <a:graphic xmlns:a="http://schemas.openxmlformats.org/drawingml/2006/main">
+              <a:graphicData uri="http://schemas.openxmlformats.org/drawingml/2006/picture">
+                <pic:pic xmlns:pic="http://schemas.openxmlformats.org/drawingml/2006/picture">
+                  <pic:nvPicPr>
+                    <pic:cNvPr id="0" name="Picture 1" descr="image"/>
+                    <pic:cNvPicPr>
+                      <a:picLocks noChangeAspect="1" noChangeArrowheads="1"/>
+                    </pic:cNvPicPr>
+                  </pic:nvPicPr>
+                  <pic:blipFill>
+                    <a:blip r:embed="rId8" cstate="print">
+                      <a:extLst>
+                        <a:ext uri="{28A0092B-C50C-407E-A947-70E740481C1C}">
+                          <a14:useLocalDpi xmlns:a14="http://schemas.microsoft.com/office/drawing/2010/main" val="0"/>
+                        </a:ext>
+                      </a:extLst>
+                    </a:blip>
+                    <a:srcRect/>
+                    <a:stretch>
+                      <a:fillRect/>
+                    </a:stretch>
+                  </pic:blipFill>
+                  <pic:spPr bwMode="auto">
+                    <a:xfrm>
+                      <a:off x="0" y="0"/>
+                      <a:ext cx="5731510" cy="2973705"/>
+                    </a:xfrm>
+                    <a:prstGeom prst="rect">
+                      <a:avLst/>
+                    </a:prstGeom>
+                    <a:noFill/>
+                    <a:ln>
+                      <a:noFill/>
+                    </a:ln>
+                  </pic:spPr>
+                </pic:pic>
+              </a:graphicData>
+            </a:graphic>
+          </wp:inline>
+        </w:drawing>
+      </w:r>
+    </w:p>
+    <w:p>
+      <w:pPr>
+        <w:pStyle w:val="NoSpacing"/>
+      </w:pPr>
+    </w:p>
+    <w:p>
+      <w:pPr>
+        <w:pStyle w:val="NoSpacing"/>
+      </w:pPr>
+      <w:r>
+        <w:rPr>
+          <w:noProof/>
+        </w:rPr>
+        <w:drawing>
+          <wp:inline distT="0" distB="0" distL="0" distR="0" wp14:anchorId="5EF8F94B" wp14:editId="3ABD50E5">
+            <wp:extent cx="5731510" cy="2458720"/>
+            <wp:effectExtent l="0" t="0" r="2540" b="0"/>
+            <wp:docPr id="122161571" name="Picture 2" descr="image"/>
+            <wp:cNvGraphicFramePr>
+              <a:graphicFrameLocks xmlns:a="http://schemas.openxmlformats.org/drawingml/2006/main" noChangeAspect="1"/>
+            </wp:cNvGraphicFramePr>
+            <a:graphic xmlns:a="http://schemas.openxmlformats.org/drawingml/2006/main">
+              <a:graphicData uri="http://schemas.openxmlformats.org/drawingml/2006/picture">
+                <pic:pic xmlns:pic="http://schemas.openxmlformats.org/drawingml/2006/picture">
+                  <pic:nvPicPr>
+                    <pic:cNvPr id="0" name="Picture 3" descr="image"/>
+                    <pic:cNvPicPr>
+                      <a:picLocks noChangeAspect="1" noChangeArrowheads="1"/>
+                    </pic:cNvPicPr>
+                  </pic:nvPicPr>
+                  <pic:blipFill>
+                    <a:blip r:embed="rId9" cstate="print">
+                      <a:extLst>
+                        <a:ext uri="{28A0092B-C50C-407E-A947-70E740481C1C}">
+                          <a14:useLocalDpi xmlns:a14="http://schemas.microsoft.com/office/drawing/2010/main" val="0"/>
+                        </a:ext>
+                      </a:extLst>
+                    </a:blip>
+                    <a:srcRect/>
+                    <a:stretch>
+                      <a:fillRect/>
+                    </a:stretch>
+                  </pic:blipFill>
+                  <pic:spPr bwMode="auto">
+                    <a:xfrm>
+                      <a:off x="0" y="0"/>
+                      <a:ext cx="5731510" cy="2458720"/>
+                    </a:xfrm>
+                    <a:prstGeom prst="rect">
+                      <a:avLst/>
+                    </a:prstGeom>
+                    <a:noFill/>
+                    <a:ln>
+                      <a:noFill/>
+                    </a:ln>
+                  </pic:spPr>
+                </pic:pic>
+              </a:graphicData>
+            </a:graphic>
+          </wp:inline>
+        </w:drawing>
+      </w:r>
+    </w:p>
+    <w:p>
+      <w:pPr>
+        <w:pStyle w:val="NoSpacing"/>
+      </w:pPr>
+    </w:p>
+    <w:p>
+      <w:pPr>
+        <w:pStyle w:val="NoSpacing"/>
+      </w:pPr>
+    </w:p>
+    <w:p>
+      <w:pPr>
+        <w:pStyle w:val="NoSpacing"/>
+      </w:pPr>
+    </w:p>
+    <w:p>
+      <w:pPr>
+        <w:pStyle w:val="NoSpacing"/>
+      </w:pPr>
+    </w:p>
+    <w:p>
+      <w:pPr>
+        <w:pStyle w:val="NoSpacing"/>
+        <w:rPr>
+          <w:b/>
+          <w:bCs/>
+        </w:rPr>
+      </w:pPr>
+      <w:r>
+        <w:rPr>
+          <w:b/>
+          <w:bCs/>
+        </w:rPr>
+        <w:t>Data Exploration</w:t>
+      </w:r>
+    </w:p>
+    <w:p>
+      <w:pPr>
+        <w:pStyle w:val="NoSpacing"/>
+      </w:pPr>
+      <w:r>
+        <w:t xml:space="preserve">The total number of images for the training and test sets </w:t>
+      </w:r>
+      <w:r>
+        <w:t xml:space="preserve">after the combination was 50000 this was for both x and </w:t>
+      </w:r>
+      <w:proofErr w:type="gramStart"/>
+      <w:r>
+        <w:t>y</w:t>
+      </w:r>
+      <w:proofErr w:type="gramEnd"/>
+    </w:p>
+    <w:p>
+      <w:pPr>
+        <w:pStyle w:val="NoSpacing"/>
+      </w:pPr>
+      <w:r>
+        <w:rPr>
+          <w:noProof/>
+        </w:rPr>
+        <w:drawing>
+          <wp:inline distT="0" distB="0" distL="0" distR="0" wp14:anchorId="79FD5414" wp14:editId="068F8AAA">
+            <wp:extent cx="5131064" cy="463574"/>
+            <wp:effectExtent l="0" t="0" r="0" b="0"/>
+            <wp:docPr id="490272056" name="Picture 1" descr="A black background with white text&#10;&#10;Description automatically generated"/>
+            <wp:cNvGraphicFramePr>
+              <a:graphicFrameLocks xmlns:a="http://schemas.openxmlformats.org/drawingml/2006/main" noChangeAspect="1"/>
+            </wp:cNvGraphicFramePr>
+            <a:graphic xmlns:a="http://schemas.openxmlformats.org/drawingml/2006/main">
+              <a:graphicData uri="http://schemas.openxmlformats.org/drawingml/2006/picture">
+                <pic:pic xmlns:pic="http://schemas.openxmlformats.org/drawingml/2006/picture">
+                  <pic:nvPicPr>
+                    <pic:cNvPr id="490272056" name="Picture 1" descr="A black background with white text&#10;&#10;Description automatically generated"/>
                     <pic:cNvPicPr/>
                   </pic:nvPicPr>
                   <pic:blipFill>
-                    <a:blip r:embed="rId7"/>
+                    <a:blip r:embed="rId10"/>
                     <a:stretch>
                       <a:fillRect/>
                     </a:stretch>
@@ -631,7 +953,7 @@
                   <pic:spPr>
                     <a:xfrm>
                       <a:off x="0" y="0"/>
-                      <a:ext cx="5731510" cy="3002915"/>
+                      <a:ext cx="5131064" cy="463574"/>
                     </a:xfrm>
                     <a:prstGeom prst="rect">
                       <a:avLst/>
@@ -654,6 +976,187 @@
         <w:pStyle w:val="NoSpacing"/>
       </w:pPr>
       <w:r>
+        <w:t xml:space="preserve">There </w:t>
+      </w:r>
+      <w:proofErr w:type="gramStart"/>
+      <w:r>
+        <w:t>was</w:t>
+      </w:r>
+      <w:proofErr w:type="gramEnd"/>
+      <w:r>
+        <w:t xml:space="preserve"> </w:t>
+      </w:r>
+      <w:r>
+        <w:t>27 unique classes (this is including the classes with the tree superclass</w:t>
+      </w:r>
+    </w:p>
+    <w:p>
+      <w:pPr>
+        <w:pStyle w:val="NoSpacing"/>
+      </w:pPr>
+      <w:r>
+        <w:rPr>
+          <w:noProof/>
+        </w:rPr>
+        <w:drawing>
+          <wp:inline distT="0" distB="0" distL="0" distR="0" wp14:anchorId="50ADAD92" wp14:editId="5479146A">
+            <wp:extent cx="5731510" cy="361315"/>
+            <wp:effectExtent l="0" t="0" r="2540" b="635"/>
+            <wp:docPr id="1400226641" name="Picture 1"/>
+            <wp:cNvGraphicFramePr>
+              <a:graphicFrameLocks xmlns:a="http://schemas.openxmlformats.org/drawingml/2006/main" noChangeAspect="1"/>
+            </wp:cNvGraphicFramePr>
+            <a:graphic xmlns:a="http://schemas.openxmlformats.org/drawingml/2006/main">
+              <a:graphicData uri="http://schemas.openxmlformats.org/drawingml/2006/picture">
+                <pic:pic xmlns:pic="http://schemas.openxmlformats.org/drawingml/2006/picture">
+                  <pic:nvPicPr>
+                    <pic:cNvPr id="1400226641" name=""/>
+                    <pic:cNvPicPr/>
+                  </pic:nvPicPr>
+                  <pic:blipFill>
+                    <a:blip r:embed="rId11"/>
+                    <a:stretch>
+                      <a:fillRect/>
+                    </a:stretch>
+                  </pic:blipFill>
+                  <pic:spPr>
+                    <a:xfrm>
+                      <a:off x="0" y="0"/>
+                      <a:ext cx="5731510" cy="361315"/>
+                    </a:xfrm>
+                    <a:prstGeom prst="rect">
+                      <a:avLst/>
+                    </a:prstGeom>
+                  </pic:spPr>
+                </pic:pic>
+              </a:graphicData>
+            </a:graphic>
+          </wp:inline>
+        </w:drawing>
+      </w:r>
+    </w:p>
+    <w:p>
+      <w:pPr>
+        <w:pStyle w:val="NoSpacing"/>
+      </w:pPr>
+    </w:p>
+    <w:p>
+      <w:pPr>
+        <w:pStyle w:val="NoSpacing"/>
+      </w:pPr>
+      <w:r>
+        <w:t xml:space="preserve">The shape </w:t>
+      </w:r>
+      <w:r>
+        <w:t xml:space="preserve">of the </w:t>
+      </w:r>
+      <w:proofErr w:type="spellStart"/>
+      <w:r>
+        <w:t>x_train</w:t>
+      </w:r>
+      <w:proofErr w:type="spellEnd"/>
+      <w:r>
+        <w:t xml:space="preserve">, </w:t>
+      </w:r>
+      <w:proofErr w:type="spellStart"/>
+      <w:r>
+        <w:t>y_train</w:t>
+      </w:r>
+      <w:proofErr w:type="spellEnd"/>
+      <w:r>
+        <w:t xml:space="preserve">, </w:t>
+      </w:r>
+      <w:proofErr w:type="spellStart"/>
+      <w:r>
+        <w:t>x_test</w:t>
+      </w:r>
+      <w:proofErr w:type="spellEnd"/>
+      <w:r>
+        <w:t xml:space="preserve"> and </w:t>
+      </w:r>
+      <w:proofErr w:type="spellStart"/>
+      <w:r>
+        <w:t>y_test</w:t>
+      </w:r>
+      <w:proofErr w:type="spellEnd"/>
+    </w:p>
+    <w:p>
+      <w:pPr>
+        <w:pStyle w:val="NoSpacing"/>
+      </w:pPr>
+      <w:r>
+        <w:rPr>
+          <w:noProof/>
+        </w:rPr>
+        <w:lastRenderedPageBreak/>
+        <w:drawing>
+          <wp:inline distT="0" distB="0" distL="0" distR="0" wp14:anchorId="02FE067A" wp14:editId="664B22E7">
+            <wp:extent cx="4438878" cy="565179"/>
+            <wp:effectExtent l="0" t="0" r="0" b="6350"/>
+            <wp:docPr id="405440251" name="Picture 1" descr="A black background with white numbers&#10;&#10;Description automatically generated"/>
+            <wp:cNvGraphicFramePr>
+              <a:graphicFrameLocks xmlns:a="http://schemas.openxmlformats.org/drawingml/2006/main" noChangeAspect="1"/>
+            </wp:cNvGraphicFramePr>
+            <a:graphic xmlns:a="http://schemas.openxmlformats.org/drawingml/2006/main">
+              <a:graphicData uri="http://schemas.openxmlformats.org/drawingml/2006/picture">
+                <pic:pic xmlns:pic="http://schemas.openxmlformats.org/drawingml/2006/picture">
+                  <pic:nvPicPr>
+                    <pic:cNvPr id="405440251" name="Picture 1" descr="A black background with white numbers&#10;&#10;Description automatically generated"/>
+                    <pic:cNvPicPr/>
+                  </pic:nvPicPr>
+                  <pic:blipFill>
+                    <a:blip r:embed="rId12"/>
+                    <a:stretch>
+                      <a:fillRect/>
+                    </a:stretch>
+                  </pic:blipFill>
+                  <pic:spPr>
+                    <a:xfrm>
+                      <a:off x="0" y="0"/>
+                      <a:ext cx="4438878" cy="565179"/>
+                    </a:xfrm>
+                    <a:prstGeom prst="rect">
+                      <a:avLst/>
+                    </a:prstGeom>
+                  </pic:spPr>
+                </pic:pic>
+              </a:graphicData>
+            </a:graphic>
+          </wp:inline>
+        </w:drawing>
+      </w:r>
+    </w:p>
+    <w:p>
+      <w:pPr>
+        <w:pStyle w:val="NoSpacing"/>
+      </w:pPr>
+    </w:p>
+    <w:p>
+      <w:pPr>
+        <w:pStyle w:val="NoSpacing"/>
+        <w:rPr>
+          <w:b/>
+          <w:bCs/>
+        </w:rPr>
+      </w:pPr>
+      <w:r>
+        <w:rPr>
+          <w:b/>
+          <w:bCs/>
+        </w:rPr>
+        <w:t>Building and Testing the Model</w:t>
+      </w:r>
+    </w:p>
+    <w:p>
+      <w:pPr>
+        <w:pStyle w:val="NoSpacing"/>
+      </w:pPr>
+    </w:p>
+    <w:p>
+      <w:pPr>
+        <w:pStyle w:val="NoSpacing"/>
+      </w:pPr>
+      <w:r>
         <w:t>Model One – Alpha Model</w:t>
       </w:r>
     </w:p>
@@ -699,7 +1202,6 @@
         <w:rPr>
           <w:noProof/>
         </w:rPr>
-        <w:lastRenderedPageBreak/>
         <w:drawing>
           <wp:inline distT="0" distB="0" distL="0" distR="0" wp14:anchorId="796D2987" wp14:editId="42604FF5">
             <wp:extent cx="5731510" cy="2480310"/>
@@ -716,7 +1218,7 @@
                     <pic:cNvPicPr/>
                   </pic:nvPicPr>
                   <pic:blipFill>
-                    <a:blip r:embed="rId8"/>
+                    <a:blip r:embed="rId13"/>
                     <a:stretch>
                       <a:fillRect/>
                     </a:stretch>
@@ -837,7 +1339,7 @@
           <w:szCs w:val="24"/>
         </w:rPr>
         <w:drawing>
-          <wp:inline distT="0" distB="0" distL="0" distR="0" wp14:anchorId="310ADFBB" wp14:editId="27444814">
+          <wp:inline distT="0" distB="0" distL="0" distR="0" wp14:anchorId="310ADFBB" wp14:editId="022A1832">
             <wp:extent cx="2747094" cy="2146300"/>
             <wp:effectExtent l="0" t="0" r="0" b="6350"/>
             <wp:docPr id="2049856613" name="Picture 1" descr="A graph of a training loss&#10;&#10;Description automatically generated"/>
@@ -852,7 +1354,7 @@
                     <pic:cNvPicPr/>
                   </pic:nvPicPr>
                   <pic:blipFill>
-                    <a:blip r:embed="rId9" cstate="print">
+                    <a:blip r:embed="rId14" cstate="print">
                       <a:extLst>
                         <a:ext uri="{28A0092B-C50C-407E-A947-70E740481C1C}">
                           <a14:useLocalDpi xmlns:a14="http://schemas.microsoft.com/office/drawing/2010/main" val="0"/>
@@ -900,7 +1402,7 @@
                     <pic:cNvPicPr/>
                   </pic:nvPicPr>
                   <pic:blipFill>
-                    <a:blip r:embed="rId10" cstate="print">
+                    <a:blip r:embed="rId15" cstate="print">
                       <a:extLst>
                         <a:ext uri="{28A0092B-C50C-407E-A947-70E740481C1C}">
                           <a14:useLocalDpi xmlns:a14="http://schemas.microsoft.com/office/drawing/2010/main" val="0"/>
@@ -982,7 +1484,15 @@
           <w:sz w:val="24"/>
           <w:szCs w:val="24"/>
         </w:rPr>
-        <w:t xml:space="preserve">, we removed one of the dropout layers and finally we decreased the learning rate from 0.001 to 0.0001 in the hopes of better improving the training and validation accuracy of the </w:t>
+        <w:t xml:space="preserve">, we removed one of the dropout layers and finally we decreased the </w:t>
+      </w:r>
+      <w:r>
+        <w:rPr>
+          <w:sz w:val="24"/>
+          <w:szCs w:val="24"/>
+        </w:rPr>
+        <w:lastRenderedPageBreak/>
+        <w:t xml:space="preserve">learning rate from 0.001 to 0.0001 in the hopes of better improving the training and validation accuracy of the </w:t>
       </w:r>
       <w:r>
         <w:rPr>
@@ -1002,10 +1512,10 @@
       </w:pPr>
       <w:r>
         <w:rPr>
-          <w:sz w:val="24"/>
-          <w:szCs w:val="24"/>
-        </w:rPr>
-        <w:lastRenderedPageBreak/>
+          <w:noProof/>
+          <w:sz w:val="24"/>
+          <w:szCs w:val="24"/>
+        </w:rPr>
         <w:drawing>
           <wp:inline distT="0" distB="0" distL="0" distR="0" wp14:anchorId="34D58C52" wp14:editId="2DA9C4BB">
             <wp:extent cx="5731510" cy="1724025"/>
@@ -1022,7 +1532,7 @@
                     <pic:cNvPicPr/>
                   </pic:nvPicPr>
                   <pic:blipFill>
-                    <a:blip r:embed="rId11"/>
+                    <a:blip r:embed="rId16"/>
                     <a:stretch>
                       <a:fillRect/>
                     </a:stretch>
@@ -1087,6 +1597,7 @@
       </w:pPr>
       <w:r>
         <w:rPr>
+          <w:noProof/>
           <w:sz w:val="24"/>
           <w:szCs w:val="24"/>
         </w:rPr>
@@ -1106,7 +1617,7 @@
                     <pic:cNvPicPr/>
                   </pic:nvPicPr>
                   <pic:blipFill>
-                    <a:blip r:embed="rId12"/>
+                    <a:blip r:embed="rId17"/>
                     <a:stretch>
                       <a:fillRect/>
                     </a:stretch>
@@ -1178,6 +1689,7 @@
       </w:pPr>
       <w:r>
         <w:rPr>
+          <w:noProof/>
           <w:sz w:val="24"/>
           <w:szCs w:val="24"/>
         </w:rPr>
@@ -1197,7 +1709,7 @@
                     <pic:cNvPicPr/>
                   </pic:nvPicPr>
                   <pic:blipFill>
-                    <a:blip r:embed="rId13"/>
+                    <a:blip r:embed="rId18"/>
                     <a:stretch>
                       <a:fillRect/>
                     </a:stretch>
@@ -1304,6 +1816,7 @@
       </w:pPr>
       <w:r>
         <w:rPr>
+          <w:noProof/>
           <w:sz w:val="24"/>
           <w:szCs w:val="24"/>
         </w:rPr>
@@ -1323,7 +1836,7 @@
                     <pic:cNvPicPr/>
                   </pic:nvPicPr>
                   <pic:blipFill>
-                    <a:blip r:embed="rId14"/>
+                    <a:blip r:embed="rId19"/>
                     <a:stretch>
                       <a:fillRect/>
                     </a:stretch>
@@ -1345,6 +1858,7 @@
       </w:r>
       <w:r>
         <w:rPr>
+          <w:noProof/>
           <w:sz w:val="24"/>
           <w:szCs w:val="24"/>
         </w:rPr>
@@ -1364,7 +1878,7 @@
                     <pic:cNvPicPr/>
                   </pic:nvPicPr>
                   <pic:blipFill>
-                    <a:blip r:embed="rId15"/>
+                    <a:blip r:embed="rId20"/>
                     <a:stretch>
                       <a:fillRect/>
                     </a:stretch>
@@ -1454,7 +1968,7 @@
         </w:rPr>
         <w:lastRenderedPageBreak/>
         <w:drawing>
-          <wp:inline distT="0" distB="0" distL="0" distR="0" wp14:anchorId="7DCF8D54" wp14:editId="68B94977">
+          <wp:inline distT="0" distB="0" distL="0" distR="0" wp14:anchorId="7DCF8D54" wp14:editId="5F274FB7">
             <wp:extent cx="5731510" cy="3261995"/>
             <wp:effectExtent l="0" t="0" r="2540" b="0"/>
             <wp:docPr id="250237869" name="Picture 4"/>
@@ -1469,7 +1983,7 @@
                     <pic:cNvPicPr/>
                   </pic:nvPicPr>
                   <pic:blipFill>
-                    <a:blip r:embed="rId16" cstate="print">
+                    <a:blip r:embed="rId21" cstate="print">
                       <a:extLst>
                         <a:ext uri="{28A0092B-C50C-407E-A947-70E740481C1C}">
                           <a14:useLocalDpi xmlns:a14="http://schemas.microsoft.com/office/drawing/2010/main" val="0"/>
@@ -1575,6 +2089,7 @@
       </w:pPr>
       <w:r>
         <w:rPr>
+          <w:noProof/>
           <w:sz w:val="24"/>
           <w:szCs w:val="24"/>
         </w:rPr>
@@ -1594,7 +2109,7 @@
                     <pic:cNvPicPr/>
                   </pic:nvPicPr>
                   <pic:blipFill>
-                    <a:blip r:embed="rId17"/>
+                    <a:blip r:embed="rId22"/>
                     <a:stretch>
                       <a:fillRect/>
                     </a:stretch>
@@ -1678,6 +2193,7 @@
       </w:pPr>
       <w:r>
         <w:rPr>
+          <w:noProof/>
           <w:sz w:val="24"/>
           <w:szCs w:val="24"/>
         </w:rPr>
@@ -1697,7 +2213,7 @@
                     <pic:cNvPicPr/>
                   </pic:nvPicPr>
                   <pic:blipFill>
-                    <a:blip r:embed="rId18"/>
+                    <a:blip r:embed="rId23"/>
                     <a:stretch>
                       <a:fillRect/>
                     </a:stretch>
@@ -1728,6 +2244,7 @@
       </w:pPr>
       <w:r>
         <w:rPr>
+          <w:noProof/>
           <w:sz w:val="24"/>
           <w:szCs w:val="24"/>
         </w:rPr>
@@ -1747,7 +2264,7 @@
                     <pic:cNvPicPr/>
                   </pic:nvPicPr>
                   <pic:blipFill>
-                    <a:blip r:embed="rId19"/>
+                    <a:blip r:embed="rId24"/>
                     <a:stretch>
                       <a:fillRect/>
                     </a:stretch>
@@ -1834,7 +2351,21 @@
           <w:sz w:val="24"/>
           <w:szCs w:val="24"/>
         </w:rPr>
-        <w:t>rate back to 0.01</w:t>
+        <w:t>rate back to 0.0</w:t>
+      </w:r>
+      <w:r>
+        <w:rPr>
+          <w:sz w:val="24"/>
+          <w:szCs w:val="24"/>
+        </w:rPr>
+        <w:t>0</w:t>
+      </w:r>
+      <w:r>
+        <w:rPr>
+          <w:sz w:val="24"/>
+          <w:szCs w:val="24"/>
+        </w:rPr>
+        <w:t>1</w:t>
       </w:r>
     </w:p>
     <w:p>
@@ -1847,6 +2378,7 @@
       </w:pPr>
       <w:r>
         <w:rPr>
+          <w:noProof/>
           <w:sz w:val="24"/>
           <w:szCs w:val="24"/>
         </w:rPr>
@@ -1867,7 +2399,7 @@
                     <pic:cNvPicPr/>
                   </pic:nvPicPr>
                   <pic:blipFill>
-                    <a:blip r:embed="rId20"/>
+                    <a:blip r:embed="rId25"/>
                     <a:stretch>
                       <a:fillRect/>
                     </a:stretch>
@@ -1930,6 +2462,7 @@
       </w:pPr>
       <w:r>
         <w:rPr>
+          <w:noProof/>
           <w:sz w:val="24"/>
           <w:szCs w:val="24"/>
         </w:rPr>
@@ -1949,7 +2482,7 @@
                     <pic:cNvPicPr/>
                   </pic:nvPicPr>
                   <pic:blipFill>
-                    <a:blip r:embed="rId21"/>
+                    <a:blip r:embed="rId26"/>
                     <a:stretch>
                       <a:fillRect/>
                     </a:stretch>
@@ -2005,6 +2538,7 @@
       </w:pPr>
       <w:r>
         <w:rPr>
+          <w:noProof/>
           <w:sz w:val="24"/>
           <w:szCs w:val="24"/>
         </w:rPr>
@@ -2024,7 +2558,7 @@
                     <pic:cNvPicPr/>
                   </pic:nvPicPr>
                   <pic:blipFill>
-                    <a:blip r:embed="rId22"/>
+                    <a:blip r:embed="rId27"/>
                     <a:stretch>
                       <a:fillRect/>
                     </a:stretch>
@@ -2087,6 +2621,7 @@
       </w:pPr>
       <w:r>
         <w:rPr>
+          <w:noProof/>
           <w:sz w:val="24"/>
           <w:szCs w:val="24"/>
         </w:rPr>
@@ -2106,7 +2641,7 @@
                     <pic:cNvPicPr/>
                   </pic:nvPicPr>
                   <pic:blipFill>
-                    <a:blip r:embed="rId23"/>
+                    <a:blip r:embed="rId28"/>
                     <a:stretch>
                       <a:fillRect/>
                     </a:stretch>
@@ -2167,6 +2702,7 @@
       </w:pPr>
       <w:r>
         <w:rPr>
+          <w:noProof/>
           <w:sz w:val="24"/>
           <w:szCs w:val="24"/>
         </w:rPr>
@@ -2187,7 +2723,7 @@
                     <pic:cNvPicPr/>
                   </pic:nvPicPr>
                   <pic:blipFill>
-                    <a:blip r:embed="rId24"/>
+                    <a:blip r:embed="rId29"/>
                     <a:stretch>
                       <a:fillRect/>
                     </a:stretch>
@@ -2218,6 +2754,7 @@
       </w:pPr>
       <w:r>
         <w:rPr>
+          <w:noProof/>
           <w:sz w:val="24"/>
           <w:szCs w:val="24"/>
         </w:rPr>
@@ -2237,7 +2774,7 @@
                     <pic:cNvPicPr/>
                   </pic:nvPicPr>
                   <pic:blipFill>
-                    <a:blip r:embed="rId25"/>
+                    <a:blip r:embed="rId30"/>
                     <a:stretch>
                       <a:fillRect/>
                     </a:stretch>
@@ -2259,6 +2796,7 @@
       </w:r>
       <w:r>
         <w:rPr>
+          <w:noProof/>
           <w:sz w:val="24"/>
           <w:szCs w:val="24"/>
         </w:rPr>
@@ -2278,7 +2816,7 @@
                     <pic:cNvPicPr/>
                   </pic:nvPicPr>
                   <pic:blipFill>
-                    <a:blip r:embed="rId26"/>
+                    <a:blip r:embed="rId31"/>
                     <a:stretch>
                       <a:fillRect/>
                     </a:stretch>

</xml_diff>